<commit_message>
Increment flag in hashcat
</commit_message>
<xml_diff>
--- a/unit03_hashing/lab/new_lab03.docx
+++ b/unit03_hashing/lab/new_lab03.docx
@@ -92,51 +92,20 @@
         <w:rPr>
           <w:lang w:eastAsia="en-US"/>
         </w:rPr>
-        <w:t xml:space="preserve">Overall the most popular hashing methods are: MD5 (128-bit); SHA-1 (160-bit); SHA-256 (256-bit); SHA-3 (256-bit), </w:t>
-      </w:r>
-      <w:proofErr w:type="spellStart"/>
+        <w:t>Overall the most popular hashing methods are: MD5 (128-bit); SHA-1 (160-bit); SHA-256 (256-bit); SHA-3 (256-bit), bcrypt (192-bit) and PBKDF2 (256-bit). The methods of bcrypt</w:t>
+      </w:r>
       <w:r>
         <w:rPr>
           <w:lang w:eastAsia="en-US"/>
         </w:rPr>
-        <w:t>bcrypt</w:t>
-      </w:r>
-      <w:proofErr w:type="spellEnd"/>
+        <w:t>, scrypt</w:t>
+      </w:r>
       <w:r>
         <w:rPr>
           <w:lang w:eastAsia="en-US"/>
         </w:rPr>
-        <w:t xml:space="preserve"> (192-bit) and PBKDF2 (256-bit). The methods of </w:t>
-      </w:r>
-      <w:proofErr w:type="spellStart"/>
-      <w:r>
-        <w:rPr>
-          <w:lang w:eastAsia="en-US"/>
-        </w:rPr>
-        <w:t>bcrypt</w:t>
-      </w:r>
-      <w:proofErr w:type="spellEnd"/>
-      <w:r>
-        <w:rPr>
-          <w:lang w:eastAsia="en-US"/>
-        </w:rPr>
-        <w:t xml:space="preserve">, </w:t>
-      </w:r>
-      <w:proofErr w:type="spellStart"/>
-      <w:r>
-        <w:rPr>
-          <w:lang w:eastAsia="en-US"/>
-        </w:rPr>
-        <w:t>scrypt</w:t>
-      </w:r>
-      <w:proofErr w:type="spellEnd"/>
-      <w:r>
-        <w:rPr>
-          <w:lang w:eastAsia="en-US"/>
-        </w:rPr>
         <w:t xml:space="preserve"> and PBKDF2 are methods which use a number of rounds, and which significantly reduce the hashing rate. This makes the hashing processes much slower and makes the cracking of hashed passwords more difficult. We will also investigate the key hash cracking tools such as </w:t>
       </w:r>
-      <w:proofErr w:type="spellStart"/>
       <w:r>
         <w:rPr>
           <w:b/>
@@ -144,7 +113,6 @@
         </w:rPr>
         <w:t>hashcat</w:t>
       </w:r>
-      <w:proofErr w:type="spellEnd"/>
       <w:r>
         <w:rPr>
           <w:b/>
@@ -163,23 +131,7 @@
           <w:b/>
           <w:lang w:eastAsia="en-US"/>
         </w:rPr>
-        <w:t xml:space="preserve"> John </w:t>
-      </w:r>
-      <w:proofErr w:type="gramStart"/>
-      <w:r>
-        <w:rPr>
-          <w:b/>
-          <w:lang w:eastAsia="en-US"/>
-        </w:rPr>
-        <w:t>The</w:t>
-      </w:r>
-      <w:proofErr w:type="gramEnd"/>
-      <w:r>
-        <w:rPr>
-          <w:b/>
-          <w:lang w:eastAsia="en-US"/>
-        </w:rPr>
-        <w:t xml:space="preserve"> Ripper</w:t>
+        <w:t xml:space="preserve"> John The Ripper</w:t>
       </w:r>
       <w:r>
         <w:rPr>
@@ -264,18 +216,10 @@
         <w:t>Open up your Ubuntu instance</w:t>
       </w:r>
       <w:r>
-        <w:t xml:space="preserve"> within </w:t>
-      </w:r>
-      <w:proofErr w:type="gramStart"/>
-      <w:r>
-        <w:t>vsoc.napier.ac.uk,</w:t>
-      </w:r>
-      <w:r>
-        <w:t xml:space="preserve"> and</w:t>
-      </w:r>
-      <w:proofErr w:type="gramEnd"/>
-      <w:r>
-        <w:t xml:space="preserve"> conduct this lab.</w:t>
+        <w:t xml:space="preserve"> within vsoc.napier.ac.uk,</w:t>
+      </w:r>
+      <w:r>
+        <w:t xml:space="preserve"> and conduct this lab.</w:t>
       </w:r>
     </w:p>
     <w:p>
@@ -1848,13 +1792,8 @@
           <w:p/>
           <w:p>
             <w:r>
-              <w:t xml:space="preserve">How does the number of hex characters relate to the length of the hash </w:t>
-            </w:r>
-            <w:proofErr w:type="gramStart"/>
-            <w:r>
-              <w:t>signature:</w:t>
-            </w:r>
-            <w:proofErr w:type="gramEnd"/>
+              <w:t>How does the number of hex characters relate to the length of the hash signature:</w:t>
+            </w:r>
           </w:p>
           <w:p/>
           <w:p/>
@@ -1966,7 +1905,6 @@
                 <w:lang w:eastAsia="en-US"/>
               </w:rPr>
             </w:pPr>
-            <w:proofErr w:type="spellStart"/>
             <w:r>
               <w:rPr>
                 <w:rStyle w:val="Hyperlink"/>
@@ -1975,9 +1913,17 @@
                 <w:szCs w:val="20"/>
                 <w:lang w:eastAsia="en-US"/>
               </w:rPr>
-              <w:t>fred</w:t>
-            </w:r>
-            <w:proofErr w:type="spellEnd"/>
+              <w:t>fred:$apr1$Jbe/hCIb$/k3A4kjpJyC06BUUaPRKs0</w:t>
+            </w:r>
+          </w:p>
+          <w:p>
+            <w:pPr>
+              <w:rPr>
+                <w:rStyle w:val="Hyperlink"/>
+                <w:rFonts w:ascii="Lucida Console" w:hAnsi="Lucida Console" w:cs="Courier New"/>
+                <w:lang w:eastAsia="en-US"/>
+              </w:rPr>
+            </w:pPr>
             <w:r>
               <w:rPr>
                 <w:rStyle w:val="Hyperlink"/>
@@ -1986,60 +1932,7 @@
                 <w:szCs w:val="20"/>
                 <w:lang w:eastAsia="en-US"/>
               </w:rPr>
-              <w:t>:$apr1$Jbe/</w:t>
-            </w:r>
-            <w:proofErr w:type="spellStart"/>
-            <w:r>
-              <w:rPr>
-                <w:rStyle w:val="Hyperlink"/>
-                <w:rFonts w:ascii="Lucida Console" w:hAnsi="Lucida Console" w:cs="Courier New"/>
-                <w:sz w:val="20"/>
-                <w:szCs w:val="20"/>
-                <w:lang w:eastAsia="en-US"/>
-              </w:rPr>
-              <w:t>hCIb</w:t>
-            </w:r>
-            <w:proofErr w:type="spellEnd"/>
-            <w:r>
-              <w:rPr>
-                <w:rStyle w:val="Hyperlink"/>
-                <w:rFonts w:ascii="Lucida Console" w:hAnsi="Lucida Console" w:cs="Courier New"/>
-                <w:sz w:val="20"/>
-                <w:szCs w:val="20"/>
-                <w:lang w:eastAsia="en-US"/>
-              </w:rPr>
-              <w:t>$/k3A4kjpJyC06BUUaPRKs0</w:t>
-            </w:r>
-          </w:p>
-          <w:p>
-            <w:pPr>
-              <w:rPr>
-                <w:rStyle w:val="Hyperlink"/>
-                <w:rFonts w:ascii="Lucida Console" w:hAnsi="Lucida Console" w:cs="Courier New"/>
-                <w:lang w:eastAsia="en-US"/>
-              </w:rPr>
-            </w:pPr>
-            <w:proofErr w:type="spellStart"/>
-            <w:r>
-              <w:rPr>
-                <w:rStyle w:val="Hyperlink"/>
-                <w:rFonts w:ascii="Lucida Console" w:hAnsi="Lucida Console" w:cs="Courier New"/>
-                <w:sz w:val="20"/>
-                <w:szCs w:val="20"/>
-                <w:lang w:eastAsia="en-US"/>
-              </w:rPr>
-              <w:t>ian</w:t>
-            </w:r>
-            <w:proofErr w:type="spellEnd"/>
-            <w:r>
-              <w:rPr>
-                <w:rStyle w:val="Hyperlink"/>
-                <w:rFonts w:ascii="Lucida Console" w:hAnsi="Lucida Console" w:cs="Courier New"/>
-                <w:sz w:val="20"/>
-                <w:szCs w:val="20"/>
-                <w:lang w:eastAsia="en-US"/>
-              </w:rPr>
-              <w:t>:$apr1$0GyPhsLi$jTTzW0HNS4Cl5ZEoyFLjB.</w:t>
+              <w:t>ian:$apr1$0GyPhsLi$jTTzW0HNS4Cl5ZEoyFLjB.</w:t>
             </w:r>
             <w:r>
               <w:rPr>
@@ -2165,24 +2058,11 @@
               <w:t>passwd</w:t>
             </w:r>
             <w:r>
-              <w:t xml:space="preserve"> -apr1 -salt </w:t>
-            </w:r>
-            <w:proofErr w:type="spellStart"/>
-            <w:r>
-              <w:t>ZaZS</w:t>
-            </w:r>
-            <w:proofErr w:type="spellEnd"/>
-            <w:r>
-              <w:t>/8TF</w:t>
-            </w:r>
-            <w:r>
-              <w:t xml:space="preserve"> </w:t>
-            </w:r>
-            <w:proofErr w:type="spellStart"/>
-            <w:r>
-              <w:t>napier</w:t>
-            </w:r>
-            <w:proofErr w:type="spellEnd"/>
+              <w:t xml:space="preserve"> -apr1 -salt ZaZS/8TF</w:t>
+            </w:r>
+            <w:r>
+              <w:t xml:space="preserve"> napier</w:t>
+            </w:r>
             <w:r>
               <w:t>]</w:t>
             </w:r>
@@ -2695,14 +2575,12 @@
         <w:tab/>
         <w:t>Hash Cracking (</w:t>
       </w:r>
-      <w:proofErr w:type="spellStart"/>
       <w:r>
         <w:rPr>
           <w:rStyle w:val="Hyperlink"/>
         </w:rPr>
         <w:t>Hashcat</w:t>
       </w:r>
-      <w:proofErr w:type="spellEnd"/>
       <w:r>
         <w:rPr>
           <w:rStyle w:val="Hyperlink"/>
@@ -2803,31 +2681,7 @@
           </w:tcPr>
           <w:p>
             <w:r>
-              <w:t xml:space="preserve">Run the </w:t>
-            </w:r>
-            <w:proofErr w:type="spellStart"/>
-            <w:r>
-              <w:t>hashcat</w:t>
-            </w:r>
-            <w:proofErr w:type="spellEnd"/>
-            <w:r>
-              <w:t xml:space="preserve"> benchmark (</w:t>
-            </w:r>
-            <w:proofErr w:type="spellStart"/>
-            <w:r>
-              <w:t>eg</w:t>
-            </w:r>
-            <w:proofErr w:type="spellEnd"/>
-            <w:r>
-              <w:t xml:space="preserve"> </w:t>
-            </w:r>
-            <w:proofErr w:type="spellStart"/>
-            <w:r>
-              <w:t>hashcat</w:t>
-            </w:r>
-            <w:proofErr w:type="spellEnd"/>
-            <w:r>
-              <w:t xml:space="preserve"> –b -m 0), and complete the following:</w:t>
+              <w:t>Run the hashcat benchmark (eg hashcat –b -m 0), and complete the following:</w:t>
             </w:r>
           </w:p>
           <w:p/>
@@ -2906,14 +2760,12 @@
             <w:r>
               <w:t>) with the words of “</w:t>
             </w:r>
-            <w:proofErr w:type="spellStart"/>
             <w:r>
               <w:rPr>
                 <w:noProof/>
               </w:rPr>
               <w:t>napier</w:t>
             </w:r>
-            <w:proofErr w:type="spellEnd"/>
             <w:r>
               <w:t>”, “password” “Ankle123” and “</w:t>
             </w:r>
@@ -2927,15 +2779,7 @@
           <w:p/>
           <w:p>
             <w:r>
-              <w:t xml:space="preserve">Using </w:t>
-            </w:r>
-            <w:proofErr w:type="spellStart"/>
-            <w:r>
-              <w:t>hashcat</w:t>
-            </w:r>
-            <w:proofErr w:type="spellEnd"/>
-            <w:r>
-              <w:t xml:space="preserve"> crack the following MD5 signatures (hash1):</w:t>
+              <w:t>Using hashcat crack the following MD5 signatures (hash1):</w:t>
             </w:r>
           </w:p>
           <w:p/>
@@ -3016,23 +2860,13 @@
             <w:r>
               <w:t xml:space="preserve">Command used:  </w:t>
             </w:r>
-            <w:proofErr w:type="spellStart"/>
             <w:r>
               <w:rPr>
                 <w:rFonts w:ascii="Lucida Console" w:hAnsi="Lucida Console"/>
                 <w:sz w:val="20"/>
                 <w:szCs w:val="20"/>
               </w:rPr>
-              <w:t>hashcat</w:t>
-            </w:r>
-            <w:proofErr w:type="spellEnd"/>
-            <w:r>
-              <w:rPr>
-                <w:rFonts w:ascii="Lucida Console" w:hAnsi="Lucida Console"/>
-                <w:sz w:val="20"/>
-                <w:szCs w:val="20"/>
-              </w:rPr>
-              <w:t xml:space="preserve"> –m 0 hash1 words</w:t>
+              <w:t>hashcat –m 0 hash1 words</w:t>
             </w:r>
           </w:p>
         </w:tc>
@@ -3099,23 +2933,7 @@
                 <w:rStyle w:val="Hyperlink"/>
                 <w:lang w:eastAsia="en-US"/>
               </w:rPr>
-              <w:t>Is it [</w:t>
-            </w:r>
-            <w:proofErr w:type="spellStart"/>
-            <w:r>
-              <w:rPr>
-                <w:rStyle w:val="Hyperlink"/>
-                <w:lang w:eastAsia="en-US"/>
-              </w:rPr>
-              <w:t>napier</w:t>
-            </w:r>
-            <w:proofErr w:type="spellEnd"/>
-            <w:r>
-              <w:rPr>
-                <w:rStyle w:val="Hyperlink"/>
-                <w:lang w:eastAsia="en-US"/>
-              </w:rPr>
-              <w:t>][password][Ankle123][inkwell]</w:t>
+              <w:t>Is it [napier][password][Ankle123][inkwell]</w:t>
             </w:r>
             <w:r>
               <w:rPr>
@@ -3163,23 +2981,7 @@
                 <w:rStyle w:val="Hyperlink"/>
                 <w:lang w:eastAsia="en-US"/>
               </w:rPr>
-              <w:t>Is it [</w:t>
-            </w:r>
-            <w:proofErr w:type="spellStart"/>
-            <w:r>
-              <w:rPr>
-                <w:rStyle w:val="Hyperlink"/>
-                <w:lang w:eastAsia="en-US"/>
-              </w:rPr>
-              <w:t>napier</w:t>
-            </w:r>
-            <w:proofErr w:type="spellEnd"/>
-            <w:r>
-              <w:rPr>
-                <w:rStyle w:val="Hyperlink"/>
-                <w:lang w:eastAsia="en-US"/>
-              </w:rPr>
-              <w:t>][password][Ankle123][inkwell]</w:t>
+              <w:t>Is it [napier][password][Ankle123][inkwell]</w:t>
             </w:r>
             <w:r>
               <w:rPr>
@@ -3219,23 +3021,7 @@
                 <w:rStyle w:val="Hyperlink"/>
                 <w:lang w:eastAsia="en-US"/>
               </w:rPr>
-              <w:t xml:space="preserve"> Is it [</w:t>
-            </w:r>
-            <w:proofErr w:type="spellStart"/>
-            <w:r>
-              <w:rPr>
-                <w:rStyle w:val="Hyperlink"/>
-                <w:lang w:eastAsia="en-US"/>
-              </w:rPr>
-              <w:t>napier</w:t>
-            </w:r>
-            <w:proofErr w:type="spellEnd"/>
-            <w:r>
-              <w:rPr>
-                <w:rStyle w:val="Hyperlink"/>
-                <w:lang w:eastAsia="en-US"/>
-              </w:rPr>
-              <w:t>][password][Ankle123][inkwell]</w:t>
+              <w:t xml:space="preserve"> Is it [napier][password][Ankle123][inkwell]</w:t>
             </w:r>
             <w:r>
               <w:rPr>
@@ -3281,23 +3067,7 @@
                 <w:rStyle w:val="Hyperlink"/>
                 <w:lang w:eastAsia="en-US"/>
               </w:rPr>
-              <w:t xml:space="preserve"> Is it [</w:t>
-            </w:r>
-            <w:proofErr w:type="spellStart"/>
-            <w:r>
-              <w:rPr>
-                <w:rStyle w:val="Hyperlink"/>
-                <w:lang w:eastAsia="en-US"/>
-              </w:rPr>
-              <w:t>napier</w:t>
-            </w:r>
-            <w:proofErr w:type="spellEnd"/>
-            <w:r>
-              <w:rPr>
-                <w:rStyle w:val="Hyperlink"/>
-                <w:lang w:eastAsia="en-US"/>
-              </w:rPr>
-              <w:t>][password][Ankle123][inkwell]</w:t>
+              <w:t xml:space="preserve"> Is it [napier][password][Ankle123][inkwell]</w:t>
             </w:r>
             <w:r>
               <w:rPr>
@@ -3713,7 +3483,6 @@
                 <w:lang w:eastAsia="en-US"/>
               </w:rPr>
             </w:pPr>
-            <w:proofErr w:type="spellStart"/>
             <w:r>
               <w:rPr>
                 <w:rFonts w:ascii="Lucida Console" w:hAnsi="Lucida Console"/>
@@ -3721,17 +3490,7 @@
                 <w:szCs w:val="20"/>
                 <w:lang w:eastAsia="en-US"/>
               </w:rPr>
-              <w:t>hashcat</w:t>
-            </w:r>
-            <w:proofErr w:type="spellEnd"/>
-            <w:r>
-              <w:rPr>
-                <w:rFonts w:ascii="Lucida Console" w:hAnsi="Lucida Console"/>
-                <w:sz w:val="20"/>
-                <w:szCs w:val="20"/>
-                <w:lang w:eastAsia="en-US"/>
-              </w:rPr>
-              <w:t xml:space="preserve"> -m 1400 file.txt words.txt</w:t>
+              <w:t>hashcat -m 1400 file.txt words.txt</w:t>
             </w:r>
           </w:p>
           <w:p>
@@ -3856,7 +3615,6 @@
                 <w:lang w:eastAsia="en-US"/>
               </w:rPr>
             </w:pPr>
-            <w:proofErr w:type="spellStart"/>
             <w:r>
               <w:rPr>
                 <w:rFonts w:ascii="Lucida Console" w:hAnsi="Lucida Console"/>
@@ -3864,17 +3622,7 @@
                 <w:szCs w:val="20"/>
                 <w:lang w:eastAsia="en-US"/>
               </w:rPr>
-              <w:t>hashcat</w:t>
-            </w:r>
-            <w:proofErr w:type="spellEnd"/>
-            <w:r>
-              <w:rPr>
-                <w:rFonts w:ascii="Lucida Console" w:hAnsi="Lucida Console"/>
-                <w:sz w:val="20"/>
-                <w:szCs w:val="20"/>
-                <w:lang w:eastAsia="en-US"/>
-              </w:rPr>
-              <w:t xml:space="preserve"> -m 1000 file.txt words.txt</w:t>
+              <w:t>hashcat -m 1000 file.txt words.txt</w:t>
             </w:r>
           </w:p>
         </w:tc>
@@ -4161,7 +3909,6 @@
           <w:lang w:eastAsia="en-US"/>
         </w:rPr>
       </w:pPr>
-      <w:proofErr w:type="spellStart"/>
       <w:r>
         <w:rPr>
           <w:rFonts w:ascii="Lucida Console" w:hAnsi="Lucida Console"/>
@@ -4169,9 +3916,8 @@
           <w:szCs w:val="20"/>
           <w:lang w:eastAsia="en-US"/>
         </w:rPr>
-        <w:t>hashcat</w:t>
-      </w:r>
-      <w:proofErr w:type="spellEnd"/>
+        <w:t>hashcat -a 3 -m 1</w:t>
+      </w:r>
       <w:r>
         <w:rPr>
           <w:rFonts w:ascii="Lucida Console" w:hAnsi="Lucida Console"/>
@@ -4179,7 +3925,7 @@
           <w:szCs w:val="20"/>
           <w:lang w:eastAsia="en-US"/>
         </w:rPr>
-        <w:t xml:space="preserve"> -a 3 -m 1</w:t>
+        <w:t>4</w:t>
       </w:r>
       <w:r>
         <w:rPr>
@@ -4188,7 +3934,7 @@
           <w:szCs w:val="20"/>
           <w:lang w:eastAsia="en-US"/>
         </w:rPr>
-        <w:t>4</w:t>
+        <w:t>00</w:t>
       </w:r>
       <w:r>
         <w:rPr>
@@ -4197,7 +3943,7 @@
           <w:szCs w:val="20"/>
           <w:lang w:eastAsia="en-US"/>
         </w:rPr>
-        <w:t>00</w:t>
+        <w:t xml:space="preserve"> </w:t>
       </w:r>
       <w:r>
         <w:rPr>
@@ -4206,7 +3952,7 @@
           <w:szCs w:val="20"/>
           <w:lang w:eastAsia="en-US"/>
         </w:rPr>
-        <w:t xml:space="preserve"> </w:t>
+        <w:t>file.txt ?l?l?l?l?l?l?l?l</w:t>
       </w:r>
       <w:r>
         <w:rPr>
@@ -4215,19 +3961,8 @@
           <w:szCs w:val="20"/>
           <w:lang w:eastAsia="en-US"/>
         </w:rPr>
-        <w:t>file.txt ?</w:t>
-      </w:r>
-      <w:proofErr w:type="spellStart"/>
-      <w:r>
-        <w:rPr>
-          <w:rFonts w:ascii="Lucida Console" w:hAnsi="Lucida Console"/>
-          <w:sz w:val="20"/>
-          <w:szCs w:val="20"/>
-          <w:lang w:eastAsia="en-US"/>
-        </w:rPr>
-        <w:t>l?l?l?l?l?l?l?l</w:t>
-      </w:r>
-      <w:proofErr w:type="spellEnd"/>
+        <w:t xml:space="preserve"> --increment</w:t>
+      </w:r>
     </w:p>
     <w:p>
       <w:pPr>
@@ -4446,6 +4181,12 @@
           <w:lang w:eastAsia="en-US"/>
         </w:rPr>
       </w:pPr>
+      <w:r>
+        <w:rPr>
+          <w:lang w:eastAsia="en-US"/>
+        </w:rPr>
+        <w:t>What happens when you take the “—increment” flag away?</w:t>
+      </w:r>
     </w:p>
     <w:p>
       <w:pPr>
@@ -4462,291 +4203,6 @@
     </w:p>
     <w:p>
       <w:pPr>
-        <w:rPr>
-          <w:rStyle w:val="Hyperlink"/>
-        </w:rPr>
-      </w:pPr>
-    </w:p>
-    <w:p>
-      <w:pPr>
-        <w:rPr>
-          <w:lang w:eastAsia="en-US"/>
-        </w:rPr>
-      </w:pPr>
-      <w:r>
-        <w:rPr>
-          <w:b/>
-          <w:lang w:eastAsia="en-US"/>
-        </w:rPr>
-        <w:t>B.8</w:t>
-      </w:r>
-      <w:r>
-        <w:rPr>
-          <w:lang w:eastAsia="en-US"/>
-        </w:rPr>
-        <w:tab/>
-      </w:r>
-      <w:r>
-        <w:rPr>
-          <w:lang w:eastAsia="en-US"/>
-        </w:rPr>
-        <w:t>We can focus on given letters, such as where we add a letter or a digit at the end:</w:t>
-      </w:r>
-    </w:p>
-    <w:p>
-      <w:pPr>
-        <w:rPr>
-          <w:lang w:eastAsia="en-US"/>
-        </w:rPr>
-      </w:pPr>
-    </w:p>
-    <w:p>
-      <w:pPr>
-        <w:rPr>
-          <w:rFonts w:ascii="Lucida Console" w:hAnsi="Lucida Console"/>
-          <w:sz w:val="20"/>
-          <w:szCs w:val="20"/>
-          <w:lang w:eastAsia="en-US"/>
-        </w:rPr>
-      </w:pPr>
-      <w:proofErr w:type="spellStart"/>
-      <w:r>
-        <w:rPr>
-          <w:rFonts w:ascii="Lucida Console" w:hAnsi="Lucida Console"/>
-          <w:sz w:val="20"/>
-          <w:szCs w:val="20"/>
-          <w:lang w:eastAsia="en-US"/>
-        </w:rPr>
-        <w:t>hashcat</w:t>
-      </w:r>
-      <w:proofErr w:type="spellEnd"/>
-      <w:r>
-        <w:rPr>
-          <w:rFonts w:ascii="Lucida Console" w:hAnsi="Lucida Console"/>
-          <w:sz w:val="20"/>
-          <w:szCs w:val="20"/>
-          <w:lang w:eastAsia="en-US"/>
-        </w:rPr>
-        <w:t xml:space="preserve"> -a 3 -m 1000 file.txt </w:t>
-      </w:r>
-      <w:proofErr w:type="spellStart"/>
-      <w:r>
-        <w:rPr>
-          <w:rFonts w:ascii="Lucida Console" w:hAnsi="Lucida Console"/>
-          <w:sz w:val="20"/>
-          <w:szCs w:val="20"/>
-          <w:lang w:eastAsia="en-US"/>
-        </w:rPr>
-        <w:t>password?l</w:t>
-      </w:r>
-      <w:proofErr w:type="spellEnd"/>
-    </w:p>
-    <w:p>
-      <w:pPr>
-        <w:rPr>
-          <w:rFonts w:ascii="Lucida Console" w:hAnsi="Lucida Console"/>
-          <w:sz w:val="20"/>
-          <w:szCs w:val="20"/>
-          <w:lang w:eastAsia="en-US"/>
-        </w:rPr>
-      </w:pPr>
-      <w:proofErr w:type="spellStart"/>
-      <w:r>
-        <w:rPr>
-          <w:rFonts w:ascii="Lucida Console" w:hAnsi="Lucida Console"/>
-          <w:sz w:val="20"/>
-          <w:szCs w:val="20"/>
-          <w:lang w:eastAsia="en-US"/>
-        </w:rPr>
-        <w:t>hashcat</w:t>
-      </w:r>
-      <w:proofErr w:type="spellEnd"/>
-      <w:r>
-        <w:rPr>
-          <w:rFonts w:ascii="Lucida Console" w:hAnsi="Lucida Console"/>
-          <w:sz w:val="20"/>
-          <w:szCs w:val="20"/>
-          <w:lang w:eastAsia="en-US"/>
-        </w:rPr>
-        <w:t xml:space="preserve"> -a 3 -m 1000 file.txt </w:t>
-      </w:r>
-      <w:proofErr w:type="spellStart"/>
-      <w:r>
-        <w:rPr>
-          <w:rFonts w:ascii="Lucida Console" w:hAnsi="Lucida Console"/>
-          <w:sz w:val="20"/>
-          <w:szCs w:val="20"/>
-          <w:lang w:eastAsia="en-US"/>
-        </w:rPr>
-        <w:t>password?u</w:t>
-      </w:r>
-      <w:proofErr w:type="spellEnd"/>
-    </w:p>
-    <w:p>
-      <w:pPr>
-        <w:rPr>
-          <w:rFonts w:ascii="Lucida Console" w:hAnsi="Lucida Console"/>
-          <w:sz w:val="20"/>
-          <w:szCs w:val="20"/>
-          <w:lang w:eastAsia="en-US"/>
-        </w:rPr>
-      </w:pPr>
-      <w:proofErr w:type="spellStart"/>
-      <w:r>
-        <w:rPr>
-          <w:rFonts w:ascii="Lucida Console" w:hAnsi="Lucida Console"/>
-          <w:sz w:val="20"/>
-          <w:szCs w:val="20"/>
-          <w:lang w:eastAsia="en-US"/>
-        </w:rPr>
-        <w:t>hashcat</w:t>
-      </w:r>
-      <w:proofErr w:type="spellEnd"/>
-      <w:r>
-        <w:rPr>
-          <w:rFonts w:ascii="Lucida Console" w:hAnsi="Lucida Console"/>
-          <w:sz w:val="20"/>
-          <w:szCs w:val="20"/>
-          <w:lang w:eastAsia="en-US"/>
-        </w:rPr>
-        <w:t xml:space="preserve"> -a</w:t>
-      </w:r>
-      <w:r>
-        <w:rPr>
-          <w:rFonts w:ascii="Lucida Console" w:hAnsi="Lucida Console"/>
-          <w:sz w:val="20"/>
-          <w:szCs w:val="20"/>
-          <w:lang w:eastAsia="en-US"/>
-        </w:rPr>
-        <w:t xml:space="preserve"> </w:t>
-      </w:r>
-      <w:r>
-        <w:rPr>
-          <w:rFonts w:ascii="Lucida Console" w:hAnsi="Lucida Console"/>
-          <w:sz w:val="20"/>
-          <w:szCs w:val="20"/>
-          <w:lang w:eastAsia="en-US"/>
-        </w:rPr>
-        <w:t xml:space="preserve">3 -m 1000 file.txt </w:t>
-      </w:r>
-      <w:proofErr w:type="spellStart"/>
-      <w:r>
-        <w:rPr>
-          <w:rFonts w:ascii="Lucida Console" w:hAnsi="Lucida Console"/>
-          <w:sz w:val="20"/>
-          <w:szCs w:val="20"/>
-          <w:lang w:eastAsia="en-US"/>
-        </w:rPr>
-        <w:t>password?d</w:t>
-      </w:r>
-      <w:proofErr w:type="spellEnd"/>
-    </w:p>
-    <w:p>
-      <w:pPr>
-        <w:rPr>
-          <w:lang w:eastAsia="en-US"/>
-        </w:rPr>
-      </w:pPr>
-    </w:p>
-    <w:p>
-      <w:pPr>
-        <w:rPr>
-          <w:lang w:eastAsia="en-US"/>
-        </w:rPr>
-      </w:pPr>
-      <w:r>
-        <w:rPr>
-          <w:lang w:eastAsia="en-US"/>
-        </w:rPr>
-        <w:t xml:space="preserve">Using these commands, crack the </w:t>
-      </w:r>
-      <w:r>
-        <w:rPr>
-          <w:lang w:eastAsia="en-US"/>
-        </w:rPr>
-        <w:t>f</w:t>
-      </w:r>
-      <w:r>
-        <w:rPr>
-          <w:lang w:eastAsia="en-US"/>
-        </w:rPr>
-        <w:t>ollowing:</w:t>
-      </w:r>
-    </w:p>
-    <w:p>
-      <w:pPr>
-        <w:rPr>
-          <w:lang w:eastAsia="en-US"/>
-        </w:rPr>
-      </w:pPr>
-    </w:p>
-    <w:p>
-      <w:pPr>
-        <w:rPr>
-          <w:rFonts w:ascii="Lucida Console" w:hAnsi="Lucida Console"/>
-          <w:sz w:val="20"/>
-          <w:szCs w:val="20"/>
-          <w:lang w:eastAsia="en-US"/>
-        </w:rPr>
-      </w:pPr>
-      <w:r>
-        <w:rPr>
-          <w:rFonts w:ascii="Lucida Console" w:hAnsi="Lucida Console"/>
-          <w:sz w:val="20"/>
-          <w:szCs w:val="20"/>
-          <w:lang w:eastAsia="en-US"/>
-        </w:rPr>
-        <w:t>7a6c8de8ad7f89b922cc29c9505f58c3</w:t>
-      </w:r>
-    </w:p>
-    <w:p>
-      <w:pPr>
-        <w:rPr>
-          <w:rFonts w:ascii="Lucida Console" w:hAnsi="Lucida Console"/>
-          <w:sz w:val="20"/>
-          <w:szCs w:val="20"/>
-          <w:lang w:eastAsia="en-US"/>
-        </w:rPr>
-      </w:pPr>
-      <w:r>
-        <w:rPr>
-          <w:rFonts w:ascii="Lucida Console" w:hAnsi="Lucida Console"/>
-          <w:sz w:val="20"/>
-          <w:szCs w:val="20"/>
-          <w:lang w:eastAsia="en-US"/>
-        </w:rPr>
-        <w:t>db0edd04aaac4506f7edab03ac855d56</w:t>
-      </w:r>
-    </w:p>
-    <w:p>
-      <w:pPr>
-        <w:rPr>
-          <w:lang w:eastAsia="en-US"/>
-        </w:rPr>
-      </w:pPr>
-    </w:p>
-    <w:p>
-      <w:pPr>
-        <w:rPr>
-          <w:lang w:eastAsia="en-US"/>
-        </w:rPr>
-      </w:pPr>
-      <w:r>
-        <w:rPr>
-          <w:lang w:eastAsia="en-US"/>
-        </w:rPr>
-        <w:t>Note: Remember to try both MD5 (0) and NTLM hash (1000).</w:t>
-      </w:r>
-    </w:p>
-    <w:p>
-      <w:pPr>
-        <w:rPr>
-          <w:lang w:eastAsia="en-US"/>
-        </w:rPr>
-      </w:pPr>
-    </w:p>
-    <w:p>
-      <w:pPr>
         <w:pBdr>
           <w:top w:val="single" w:sz="4" w:space="1" w:color="auto"/>
           <w:left w:val="single" w:sz="4" w:space="4" w:color="auto"/>
@@ -4757,12 +4213,225 @@
           <w:lang w:eastAsia="en-US"/>
         </w:rPr>
       </w:pPr>
-      <w:r>
+    </w:p>
+    <w:p>
+      <w:pPr>
+        <w:rPr>
+          <w:rStyle w:val="Hyperlink"/>
+        </w:rPr>
+      </w:pPr>
+    </w:p>
+    <w:p>
+      <w:pPr>
         <w:rPr>
           <w:lang w:eastAsia="en-US"/>
         </w:rPr>
-        <w:t>Words:</w:t>
-      </w:r>
+      </w:pPr>
+      <w:r>
+        <w:rPr>
+          <w:b/>
+          <w:lang w:eastAsia="en-US"/>
+        </w:rPr>
+        <w:t>B.8</w:t>
+      </w:r>
+      <w:r>
+        <w:rPr>
+          <w:lang w:eastAsia="en-US"/>
+        </w:rPr>
+        <w:tab/>
+      </w:r>
+      <w:r>
+        <w:rPr>
+          <w:lang w:eastAsia="en-US"/>
+        </w:rPr>
+        <w:t>We can focus on given letters, such as where we add a letter or a digit at the end:</w:t>
+      </w:r>
+    </w:p>
+    <w:p>
+      <w:pPr>
+        <w:rPr>
+          <w:lang w:eastAsia="en-US"/>
+        </w:rPr>
+      </w:pPr>
+    </w:p>
+    <w:p>
+      <w:pPr>
+        <w:rPr>
+          <w:rFonts w:ascii="Lucida Console" w:hAnsi="Lucida Console"/>
+          <w:sz w:val="20"/>
+          <w:szCs w:val="20"/>
+          <w:lang w:eastAsia="en-US"/>
+        </w:rPr>
+      </w:pPr>
+      <w:r>
+        <w:rPr>
+          <w:rFonts w:ascii="Lucida Console" w:hAnsi="Lucida Console"/>
+          <w:sz w:val="20"/>
+          <w:szCs w:val="20"/>
+          <w:lang w:eastAsia="en-US"/>
+        </w:rPr>
+        <w:t>hashcat -a 3 -m 1000 file.txt password?l</w:t>
+      </w:r>
+    </w:p>
+    <w:p>
+      <w:pPr>
+        <w:rPr>
+          <w:rFonts w:ascii="Lucida Console" w:hAnsi="Lucida Console"/>
+          <w:sz w:val="20"/>
+          <w:szCs w:val="20"/>
+          <w:lang w:eastAsia="en-US"/>
+        </w:rPr>
+      </w:pPr>
+      <w:r>
+        <w:rPr>
+          <w:rFonts w:ascii="Lucida Console" w:hAnsi="Lucida Console"/>
+          <w:sz w:val="20"/>
+          <w:szCs w:val="20"/>
+          <w:lang w:eastAsia="en-US"/>
+        </w:rPr>
+        <w:t>hashcat -a 3 -m 1000 file.txt password?u</w:t>
+      </w:r>
+    </w:p>
+    <w:p>
+      <w:pPr>
+        <w:rPr>
+          <w:rFonts w:ascii="Lucida Console" w:hAnsi="Lucida Console"/>
+          <w:sz w:val="20"/>
+          <w:szCs w:val="20"/>
+          <w:lang w:eastAsia="en-US"/>
+        </w:rPr>
+      </w:pPr>
+      <w:r>
+        <w:rPr>
+          <w:rFonts w:ascii="Lucida Console" w:hAnsi="Lucida Console"/>
+          <w:sz w:val="20"/>
+          <w:szCs w:val="20"/>
+          <w:lang w:eastAsia="en-US"/>
+        </w:rPr>
+        <w:t>hashcat -a</w:t>
+      </w:r>
+      <w:r>
+        <w:rPr>
+          <w:rFonts w:ascii="Lucida Console" w:hAnsi="Lucida Console"/>
+          <w:sz w:val="20"/>
+          <w:szCs w:val="20"/>
+          <w:lang w:eastAsia="en-US"/>
+        </w:rPr>
+        <w:t xml:space="preserve"> </w:t>
+      </w:r>
+      <w:r>
+        <w:rPr>
+          <w:rFonts w:ascii="Lucida Console" w:hAnsi="Lucida Console"/>
+          <w:sz w:val="20"/>
+          <w:szCs w:val="20"/>
+          <w:lang w:eastAsia="en-US"/>
+        </w:rPr>
+        <w:t>3 -m 1000 file.txt password?d</w:t>
+      </w:r>
+    </w:p>
+    <w:p>
+      <w:pPr>
+        <w:rPr>
+          <w:lang w:eastAsia="en-US"/>
+        </w:rPr>
+      </w:pPr>
+    </w:p>
+    <w:p>
+      <w:pPr>
+        <w:rPr>
+          <w:lang w:eastAsia="en-US"/>
+        </w:rPr>
+      </w:pPr>
+      <w:r>
+        <w:rPr>
+          <w:lang w:eastAsia="en-US"/>
+        </w:rPr>
+        <w:t xml:space="preserve">Using these commands, crack the </w:t>
+      </w:r>
+      <w:r>
+        <w:rPr>
+          <w:lang w:eastAsia="en-US"/>
+        </w:rPr>
+        <w:t>f</w:t>
+      </w:r>
+      <w:r>
+        <w:rPr>
+          <w:lang w:eastAsia="en-US"/>
+        </w:rPr>
+        <w:t>ollowing:</w:t>
+      </w:r>
+    </w:p>
+    <w:p>
+      <w:pPr>
+        <w:rPr>
+          <w:lang w:eastAsia="en-US"/>
+        </w:rPr>
+      </w:pPr>
+    </w:p>
+    <w:p>
+      <w:pPr>
+        <w:rPr>
+          <w:rFonts w:ascii="Lucida Console" w:hAnsi="Lucida Console"/>
+          <w:sz w:val="20"/>
+          <w:szCs w:val="20"/>
+          <w:lang w:eastAsia="en-US"/>
+        </w:rPr>
+      </w:pPr>
+      <w:r>
+        <w:rPr>
+          <w:rFonts w:ascii="Lucida Console" w:hAnsi="Lucida Console"/>
+          <w:sz w:val="20"/>
+          <w:szCs w:val="20"/>
+          <w:lang w:eastAsia="en-US"/>
+        </w:rPr>
+        <w:t>7a6c8de8ad7f89b922cc29c9505f58c3</w:t>
+      </w:r>
+    </w:p>
+    <w:p>
+      <w:pPr>
+        <w:rPr>
+          <w:rFonts w:ascii="Lucida Console" w:hAnsi="Lucida Console"/>
+          <w:sz w:val="20"/>
+          <w:szCs w:val="20"/>
+          <w:lang w:eastAsia="en-US"/>
+        </w:rPr>
+      </w:pPr>
+      <w:r>
+        <w:rPr>
+          <w:rFonts w:ascii="Lucida Console" w:hAnsi="Lucida Console"/>
+          <w:sz w:val="20"/>
+          <w:szCs w:val="20"/>
+          <w:lang w:eastAsia="en-US"/>
+        </w:rPr>
+        <w:t>db0edd04aaac4506f7edab03ac855d56</w:t>
+      </w:r>
+    </w:p>
+    <w:p>
+      <w:pPr>
+        <w:rPr>
+          <w:lang w:eastAsia="en-US"/>
+        </w:rPr>
+      </w:pPr>
+    </w:p>
+    <w:p>
+      <w:pPr>
+        <w:rPr>
+          <w:lang w:eastAsia="en-US"/>
+        </w:rPr>
+      </w:pPr>
+      <w:r>
+        <w:rPr>
+          <w:lang w:eastAsia="en-US"/>
+        </w:rPr>
+        <w:t>Note: Remember to try both MD5 (0) and NTLM hash (1000).</w:t>
+      </w:r>
+    </w:p>
+    <w:p>
+      <w:pPr>
+        <w:rPr>
+          <w:lang w:eastAsia="en-US"/>
+        </w:rPr>
+      </w:pPr>
     </w:p>
     <w:p>
       <w:pPr>
@@ -4776,6 +4445,12 @@
           <w:lang w:eastAsia="en-US"/>
         </w:rPr>
       </w:pPr>
+      <w:r>
+        <w:rPr>
+          <w:lang w:eastAsia="en-US"/>
+        </w:rPr>
+        <w:t>Words:</w:t>
+      </w:r>
     </w:p>
     <w:p>
       <w:pPr>
@@ -4802,12 +4477,6 @@
           <w:lang w:eastAsia="en-US"/>
         </w:rPr>
       </w:pPr>
-      <w:r>
-        <w:rPr>
-          <w:lang w:eastAsia="en-US"/>
-        </w:rPr>
-        <w:t>Number of tests for each:</w:t>
-      </w:r>
     </w:p>
     <w:p>
       <w:pPr>
@@ -4821,6 +4490,12 @@
           <w:lang w:eastAsia="en-US"/>
         </w:rPr>
       </w:pPr>
+      <w:r>
+        <w:rPr>
+          <w:lang w:eastAsia="en-US"/>
+        </w:rPr>
+        <w:t>Number of tests for each:</w:t>
+      </w:r>
     </w:p>
     <w:p>
       <w:pPr>
@@ -4847,6 +4522,8 @@
           <w:lang w:eastAsia="en-US"/>
         </w:rPr>
       </w:pPr>
+      <w:bookmarkStart w:id="0" w:name="_GoBack"/>
+      <w:bookmarkEnd w:id="0"/>
     </w:p>
     <w:p>
       <w:pPr>
@@ -4891,21 +4568,7 @@
         <w:rPr>
           <w:rStyle w:val="Hyperlink"/>
         </w:rPr>
-        <w:t xml:space="preserve">John </w:t>
-      </w:r>
-      <w:proofErr w:type="gramStart"/>
-      <w:r>
-        <w:rPr>
-          <w:rStyle w:val="Hyperlink"/>
-        </w:rPr>
-        <w:t>The</w:t>
-      </w:r>
-      <w:proofErr w:type="gramEnd"/>
-      <w:r>
-        <w:rPr>
-          <w:rStyle w:val="Hyperlink"/>
-        </w:rPr>
-        <w:t xml:space="preserve"> Ripper</w:t>
+        <w:t>John The Ripper</w:t>
       </w:r>
       <w:r>
         <w:rPr>
@@ -5038,23 +4701,7 @@
                 <w:rStyle w:val="Hyperlink"/>
                 <w:lang w:eastAsia="en-US"/>
               </w:rPr>
-              <w:t xml:space="preserve">On Kali, and using John the Ripper, and using a word list with the names of fruits, crack the following </w:t>
-            </w:r>
-            <w:proofErr w:type="spellStart"/>
-            <w:r>
-              <w:rPr>
-                <w:rStyle w:val="Hyperlink"/>
-                <w:lang w:eastAsia="en-US"/>
-              </w:rPr>
-              <w:t>pwdump</w:t>
-            </w:r>
-            <w:proofErr w:type="spellEnd"/>
-            <w:r>
-              <w:rPr>
-                <w:rStyle w:val="Hyperlink"/>
-                <w:lang w:eastAsia="en-US"/>
-              </w:rPr>
-              <w:t xml:space="preserve"> passwords:</w:t>
+              <w:t>On Kali, and using John the Ripper, and using a word list with the names of fruits, crack the following pwdump passwords:</w:t>
             </w:r>
           </w:p>
           <w:p>
@@ -5151,23 +4798,7 @@
                 <w:rStyle w:val="Hyperlink"/>
                 <w:lang w:eastAsia="en-US"/>
               </w:rPr>
-              <w:t xml:space="preserve">On Kali, and using John the Ripper, the following </w:t>
-            </w:r>
-            <w:proofErr w:type="spellStart"/>
-            <w:r>
-              <w:rPr>
-                <w:rStyle w:val="Hyperlink"/>
-                <w:lang w:eastAsia="en-US"/>
-              </w:rPr>
-              <w:t>pwdump</w:t>
-            </w:r>
-            <w:proofErr w:type="spellEnd"/>
-            <w:r>
-              <w:rPr>
-                <w:rStyle w:val="Hyperlink"/>
-                <w:lang w:eastAsia="en-US"/>
-              </w:rPr>
-              <w:t xml:space="preserve"> passwords (they are names of major Scottish cities/towns):</w:t>
+              <w:t>On Kali, and using John the Ripper, the following pwdump passwords (they are names of major Scottish cities/towns):</w:t>
             </w:r>
           </w:p>
           <w:p>
@@ -5301,23 +4932,7 @@
                 <w:rStyle w:val="Hyperlink"/>
                 <w:lang w:eastAsia="en-US"/>
               </w:rPr>
-              <w:t xml:space="preserve">On Kali, and using John the Ripper, crack the following </w:t>
-            </w:r>
-            <w:proofErr w:type="spellStart"/>
-            <w:r>
-              <w:rPr>
-                <w:rStyle w:val="Hyperlink"/>
-                <w:lang w:eastAsia="en-US"/>
-              </w:rPr>
-              <w:t>pwdump</w:t>
-            </w:r>
-            <w:proofErr w:type="spellEnd"/>
-            <w:r>
-              <w:rPr>
-                <w:rStyle w:val="Hyperlink"/>
-                <w:lang w:eastAsia="en-US"/>
-              </w:rPr>
-              <w:t xml:space="preserve"> passwords (they are the names of animals):</w:t>
+              <w:t>On Kali, and using John the Ripper, crack the following pwdump passwords (they are the names of animals):</w:t>
             </w:r>
           </w:p>
           <w:p>
@@ -5469,21 +5084,7 @@
         <w:rPr>
           <w:lang w:val="en-US"/>
         </w:rPr>
-        <w:t xml:space="preserve">For </w:t>
-      </w:r>
-      <w:proofErr w:type="gramStart"/>
-      <w:r>
-        <w:rPr>
-          <w:lang w:val="en-US"/>
-        </w:rPr>
-        <w:t>example</w:t>
-      </w:r>
-      <w:proofErr w:type="gramEnd"/>
-      <w:r>
-        <w:rPr>
-          <w:lang w:val="en-US"/>
-        </w:rPr>
-        <w:t xml:space="preserve"> for LM Hash:</w:t>
+        <w:t>For example for LM Hash:</w:t>
       </w:r>
     </w:p>
     <w:p>
@@ -5845,27 +5446,7 @@
           <w:szCs w:val="20"/>
           <w:lang w:val="en-US"/>
         </w:rPr>
-        <w:t xml:space="preserve">import </w:t>
-      </w:r>
-      <w:proofErr w:type="spellStart"/>
-      <w:r>
-        <w:rPr>
-          <w:rFonts w:ascii="Lucida Console" w:hAnsi="Lucida Console"/>
-          <w:sz w:val="20"/>
-          <w:szCs w:val="20"/>
-          <w:lang w:val="en-US"/>
-        </w:rPr>
-        <w:t>passlib.hash</w:t>
-      </w:r>
-      <w:proofErr w:type="spellEnd"/>
-      <w:r>
-        <w:rPr>
-          <w:rFonts w:ascii="Lucida Console" w:hAnsi="Lucida Console"/>
-          <w:sz w:val="20"/>
-          <w:szCs w:val="20"/>
-          <w:lang w:val="en-US"/>
-        </w:rPr>
-        <w:t>;</w:t>
+        <w:t>import passlib.hash;</w:t>
       </w:r>
     </w:p>
     <w:p>
@@ -5915,27 +5496,7 @@
           <w:szCs w:val="20"/>
           <w:lang w:val="en-US"/>
         </w:rPr>
-        <w:t>print "LM Hash:"+</w:t>
-      </w:r>
-      <w:proofErr w:type="spellStart"/>
-      <w:r>
-        <w:rPr>
-          <w:rFonts w:ascii="Lucida Console" w:hAnsi="Lucida Console"/>
-          <w:sz w:val="20"/>
-          <w:szCs w:val="20"/>
-          <w:lang w:val="en-US"/>
-        </w:rPr>
-        <w:t>passlib.hash.lmhash.encrypt</w:t>
-      </w:r>
-      <w:proofErr w:type="spellEnd"/>
-      <w:r>
-        <w:rPr>
-          <w:rFonts w:ascii="Lucida Console" w:hAnsi="Lucida Console"/>
-          <w:sz w:val="20"/>
-          <w:szCs w:val="20"/>
-          <w:lang w:val="en-US"/>
-        </w:rPr>
-        <w:t>(string)</w:t>
+        <w:t>print "LM Hash:"+passlib.hash.lmhash.encrypt(string)</w:t>
       </w:r>
     </w:p>
     <w:p>
@@ -5960,27 +5521,7 @@
           <w:szCs w:val="20"/>
           <w:lang w:val="en-US"/>
         </w:rPr>
-        <w:t>print "NT Hash:"+</w:t>
-      </w:r>
-      <w:proofErr w:type="spellStart"/>
-      <w:r>
-        <w:rPr>
-          <w:rFonts w:ascii="Lucida Console" w:hAnsi="Lucida Console"/>
-          <w:sz w:val="20"/>
-          <w:szCs w:val="20"/>
-          <w:lang w:val="en-US"/>
-        </w:rPr>
-        <w:t>passlib.hash.nthash.encrypt</w:t>
-      </w:r>
-      <w:proofErr w:type="spellEnd"/>
-      <w:r>
-        <w:rPr>
-          <w:rFonts w:ascii="Lucida Console" w:hAnsi="Lucida Console"/>
-          <w:sz w:val="20"/>
-          <w:szCs w:val="20"/>
-          <w:lang w:val="en-US"/>
-        </w:rPr>
-        <w:t>(string)</w:t>
+        <w:t>print "NT Hash:"+passlib.hash.nthash.encrypt(string)</w:t>
       </w:r>
     </w:p>
     <w:p>
@@ -6412,7 +5953,6 @@
         </w:rPr>
         <w:t xml:space="preserve"> -</w:t>
       </w:r>
-      <w:proofErr w:type="spellStart"/>
       <w:r>
         <w:rPr>
           <w:rStyle w:val="HTMLCode"/>
@@ -6421,7 +5961,6 @@
         </w:rPr>
         <w:t>nbm</w:t>
       </w:r>
-      <w:proofErr w:type="spellEnd"/>
       <w:r>
         <w:rPr>
           <w:rStyle w:val="HTMLCode"/>
@@ -6483,39 +6022,7 @@
           <w:rStyle w:val="HTMLCode"/>
           <w:rFonts w:ascii="Lucida Console" w:eastAsiaTheme="majorEastAsia" w:hAnsi="Lucida Console"/>
         </w:rPr>
-        <w:t xml:space="preserve"># </w:t>
-      </w:r>
-      <w:proofErr w:type="spellStart"/>
-      <w:r>
-        <w:rPr>
-          <w:rStyle w:val="HTMLCode"/>
-          <w:rFonts w:ascii="Lucida Console" w:eastAsiaTheme="majorEastAsia" w:hAnsi="Lucida Console"/>
-        </w:rPr>
-        <w:t>openssl</w:t>
-      </w:r>
-      <w:proofErr w:type="spellEnd"/>
-      <w:r>
-        <w:rPr>
-          <w:rStyle w:val="HTMLCode"/>
-          <w:rFonts w:ascii="Lucida Console" w:eastAsiaTheme="majorEastAsia" w:hAnsi="Lucida Console"/>
-        </w:rPr>
-        <w:t xml:space="preserve"> </w:t>
-      </w:r>
-      <w:proofErr w:type="spellStart"/>
-      <w:r>
-        <w:rPr>
-          <w:rStyle w:val="HTMLCode"/>
-          <w:rFonts w:ascii="Lucida Console" w:eastAsiaTheme="majorEastAsia" w:hAnsi="Lucida Console"/>
-        </w:rPr>
-        <w:t>passwd</w:t>
-      </w:r>
-      <w:proofErr w:type="spellEnd"/>
-      <w:r>
-        <w:rPr>
-          <w:rStyle w:val="HTMLCode"/>
-          <w:rFonts w:ascii="Lucida Console" w:eastAsiaTheme="majorEastAsia" w:hAnsi="Lucida Console"/>
-        </w:rPr>
-        <w:t xml:space="preserve"> -apr1 -salt PkWj6gM4 hello</w:t>
+        <w:t># openssl passwd -apr1 -salt PkWj6gM4 hello</w:t>
       </w:r>
     </w:p>
     <w:p>
@@ -6599,23 +6106,7 @@
           <w:rStyle w:val="HTMLCode"/>
           <w:rFonts w:ascii="Lucida Console" w:eastAsiaTheme="majorEastAsia" w:hAnsi="Lucida Console"/>
         </w:rPr>
-        <w:t xml:space="preserve">import </w:t>
-      </w:r>
-      <w:proofErr w:type="spellStart"/>
-      <w:r>
-        <w:rPr>
-          <w:rStyle w:val="HTMLCode"/>
-          <w:rFonts w:ascii="Lucida Console" w:eastAsiaTheme="majorEastAsia" w:hAnsi="Lucida Console"/>
-        </w:rPr>
-        <w:t>passlib.hash</w:t>
-      </w:r>
-      <w:proofErr w:type="spellEnd"/>
-      <w:r>
-        <w:rPr>
-          <w:rStyle w:val="HTMLCode"/>
-          <w:rFonts w:ascii="Lucida Console" w:eastAsiaTheme="majorEastAsia" w:hAnsi="Lucida Console"/>
-        </w:rPr>
-        <w:t>;</w:t>
+        <w:t>import passlib.hash;</w:t>
       </w:r>
     </w:p>
     <w:p>
@@ -6922,14 +6413,12 @@
             <w:r>
               <w:t>“</w:t>
             </w:r>
-            <w:proofErr w:type="spellStart"/>
             <w:r>
               <w:rPr>
                 <w:noProof/>
               </w:rPr>
               <w:t>changeme</w:t>
             </w:r>
-            <w:proofErr w:type="spellEnd"/>
             <w:r>
               <w:t>”:</w:t>
             </w:r>
@@ -7085,7 +6574,6 @@
         </w:rPr>
         <w:t xml:space="preserve"> -</w:t>
       </w:r>
-      <w:proofErr w:type="spellStart"/>
       <w:r>
         <w:rPr>
           <w:rFonts w:ascii="Lucida Console" w:hAnsi="Lucida Console"/>
@@ -7096,7 +6584,6 @@
         </w:rPr>
         <w:t>nbs</w:t>
       </w:r>
-      <w:proofErr w:type="spellEnd"/>
       <w:r>
         <w:rPr>
           <w:rFonts w:ascii="Lucida Console" w:hAnsi="Lucida Console"/>
@@ -7193,27 +6680,7 @@
           <w:szCs w:val="20"/>
           <w:lang w:val="en-US"/>
         </w:rPr>
-        <w:t xml:space="preserve">import </w:t>
-      </w:r>
-      <w:proofErr w:type="spellStart"/>
-      <w:r>
-        <w:rPr>
-          <w:rFonts w:ascii="Lucida Console" w:hAnsi="Lucida Console"/>
-          <w:sz w:val="20"/>
-          <w:szCs w:val="20"/>
-          <w:lang w:val="en-US"/>
-        </w:rPr>
-        <w:t>passlib.hash</w:t>
-      </w:r>
-      <w:proofErr w:type="spellEnd"/>
-      <w:r>
-        <w:rPr>
-          <w:rFonts w:ascii="Lucida Console" w:hAnsi="Lucida Console"/>
-          <w:sz w:val="20"/>
-          <w:szCs w:val="20"/>
-          <w:lang w:val="en-US"/>
-        </w:rPr>
-        <w:t>;</w:t>
+        <w:t>import passlib.hash;</w:t>
       </w:r>
     </w:p>
     <w:p>
@@ -7642,14 +7109,12 @@
             <w:r>
               <w:t>“</w:t>
             </w:r>
-            <w:proofErr w:type="spellStart"/>
             <w:r>
               <w:rPr>
                 <w:noProof/>
               </w:rPr>
               <w:t>changeme</w:t>
             </w:r>
-            <w:proofErr w:type="spellEnd"/>
             <w:r>
               <w:t>”:</w:t>
             </w:r>
@@ -7721,15 +7186,7 @@
         <w:t>used</w:t>
       </w:r>
       <w:r>
-        <w:t xml:space="preserve"> in </w:t>
-      </w:r>
-      <w:proofErr w:type="spellStart"/>
-      <w:r>
-        <w:t>TrueCrypt</w:t>
-      </w:r>
-      <w:proofErr w:type="spellEnd"/>
-      <w:r>
-        <w:t xml:space="preserve"> to generate the key required to read the header information </w:t>
+        <w:t xml:space="preserve"> in TrueCrypt to generate the key required to read the header information </w:t>
       </w:r>
       <w:r>
         <w:rPr>
@@ -7760,27 +7217,14 @@
         <w:rPr>
           <w:lang w:val="en-US"/>
         </w:rPr>
+        <w:lastRenderedPageBreak/>
         <w:t xml:space="preserve">PBKDF2 is </w:t>
       </w:r>
       <w:r>
         <w:rPr>
           <w:lang w:val="en-US"/>
         </w:rPr>
-        <w:t xml:space="preserve">used in WPA-2 and </w:t>
-      </w:r>
-      <w:proofErr w:type="spellStart"/>
-      <w:r>
-        <w:rPr>
-          <w:lang w:val="en-US"/>
-        </w:rPr>
-        <w:t>TrueCrypt</w:t>
-      </w:r>
-      <w:proofErr w:type="spellEnd"/>
-      <w:r>
-        <w:rPr>
-          <w:lang w:val="en-US"/>
-        </w:rPr>
-        <w:t>. It</w:t>
+        <w:t>used in WPA-2 and TrueCrypt. It</w:t>
       </w:r>
       <w:r>
         <w:rPr>
@@ -7896,42 +7340,13 @@
         <w:rPr>
           <w:lang w:val="en-US"/>
         </w:rPr>
-        <w:lastRenderedPageBreak/>
         <w:tab/>
       </w:r>
       <w:r>
         <w:rPr>
           <w:lang w:val="en-US"/>
         </w:rPr>
-        <w:t xml:space="preserve">DK = PBKDF2(Password, Salt, </w:t>
-      </w:r>
-      <w:proofErr w:type="spellStart"/>
-      <w:r>
-        <w:rPr>
-          <w:lang w:val="en-US"/>
-        </w:rPr>
-        <w:t>MInterations</w:t>
-      </w:r>
-      <w:proofErr w:type="spellEnd"/>
-      <w:r>
-        <w:rPr>
-          <w:lang w:val="en-US"/>
-        </w:rPr>
-        <w:t xml:space="preserve">, </w:t>
-      </w:r>
-      <w:proofErr w:type="spellStart"/>
-      <w:r>
-        <w:rPr>
-          <w:lang w:val="en-US"/>
-        </w:rPr>
-        <w:t>dkLen</w:t>
-      </w:r>
-      <w:proofErr w:type="spellEnd"/>
-      <w:r>
-        <w:rPr>
-          <w:lang w:val="en-US"/>
-        </w:rPr>
-        <w:t>)</w:t>
+        <w:t>DK = PBKDF2(Password, Salt, MInterations, dkLen)</w:t>
       </w:r>
     </w:p>
     <w:p>
@@ -7957,21 +7372,7 @@
         <w:rPr>
           <w:lang w:val="en-US"/>
         </w:rPr>
-        <w:t xml:space="preserve">here Password is the pass phrase, Salt is the salt, </w:t>
-      </w:r>
-      <w:proofErr w:type="spellStart"/>
-      <w:r>
-        <w:rPr>
-          <w:lang w:val="en-US"/>
-        </w:rPr>
-        <w:t>MInterations</w:t>
-      </w:r>
-      <w:proofErr w:type="spellEnd"/>
-      <w:r>
-        <w:rPr>
-          <w:lang w:val="en-US"/>
-        </w:rPr>
-        <w:t xml:space="preserve"> is the number of </w:t>
+        <w:t xml:space="preserve">here Password is the pass phrase, Salt is the salt, MInterations is the number of </w:t>
       </w:r>
       <w:r>
         <w:rPr>
@@ -8055,49 +7456,7 @@
         <w:rPr>
           <w:lang w:val="en-US"/>
         </w:rPr>
-        <w:t>PSK = PBKDF2(</w:t>
-      </w:r>
-      <w:proofErr w:type="spellStart"/>
-      <w:r>
-        <w:rPr>
-          <w:lang w:val="en-US"/>
-        </w:rPr>
-        <w:t>PassPhrase</w:t>
-      </w:r>
-      <w:proofErr w:type="spellEnd"/>
-      <w:r>
-        <w:rPr>
-          <w:lang w:val="en-US"/>
-        </w:rPr>
-        <w:t xml:space="preserve">, </w:t>
-      </w:r>
-      <w:proofErr w:type="spellStart"/>
-      <w:r>
-        <w:rPr>
-          <w:lang w:val="en-US"/>
-        </w:rPr>
-        <w:t>ssid</w:t>
-      </w:r>
-      <w:proofErr w:type="spellEnd"/>
-      <w:r>
-        <w:rPr>
-          <w:lang w:val="en-US"/>
-        </w:rPr>
-        <w:t xml:space="preserve">, </w:t>
-      </w:r>
-      <w:proofErr w:type="spellStart"/>
-      <w:r>
-        <w:rPr>
-          <w:lang w:val="en-US"/>
-        </w:rPr>
-        <w:t>ssidLength</w:t>
-      </w:r>
-      <w:proofErr w:type="spellEnd"/>
-      <w:r>
-        <w:rPr>
-          <w:lang w:val="en-US"/>
-        </w:rPr>
-        <w:t>, 4096, 256)</w:t>
+        <w:t>PSK = PBKDF2(PassPhrase, ssid, ssidLength, 4096, 256)</w:t>
       </w:r>
     </w:p>
     <w:p>
@@ -8156,21 +7515,7 @@
         <w:rPr>
           <w:lang w:val="en-US"/>
         </w:rPr>
-        <w:t xml:space="preserve">byte[] result = </w:t>
-      </w:r>
-      <w:proofErr w:type="spellStart"/>
-      <w:r>
-        <w:rPr>
-          <w:lang w:val="en-US"/>
-        </w:rPr>
-        <w:t>passwordDerive.GenerateDerivedKey</w:t>
-      </w:r>
-      <w:proofErr w:type="spellEnd"/>
-      <w:r>
-        <w:rPr>
-          <w:lang w:val="en-US"/>
-        </w:rPr>
-        <w:t xml:space="preserve">(16, </w:t>
+        <w:t xml:space="preserve">byte[] result = passwordDerive.GenerateDerivedKey(16, </w:t>
       </w:r>
     </w:p>
     <w:p>
@@ -8360,25 +7705,7 @@
           <w:sz w:val="18"/>
           <w:szCs w:val="18"/>
         </w:rPr>
-        <w:t xml:space="preserve">import </w:t>
-      </w:r>
-      <w:proofErr w:type="spellStart"/>
-      <w:r>
-        <w:rPr>
-          <w:rFonts w:ascii="Lucida Console" w:hAnsi="Lucida Console"/>
-          <w:sz w:val="18"/>
-          <w:szCs w:val="18"/>
-        </w:rPr>
-        <w:t>hashlib</w:t>
-      </w:r>
-      <w:proofErr w:type="spellEnd"/>
-      <w:r>
-        <w:rPr>
-          <w:rFonts w:ascii="Lucida Console" w:hAnsi="Lucida Console"/>
-          <w:sz w:val="18"/>
-          <w:szCs w:val="18"/>
-        </w:rPr>
-        <w:t>;</w:t>
+        <w:t>import hashlib;</w:t>
       </w:r>
     </w:p>
     <w:p>
@@ -8401,25 +7728,7 @@
           <w:sz w:val="18"/>
           <w:szCs w:val="18"/>
         </w:rPr>
-        <w:t xml:space="preserve">import </w:t>
-      </w:r>
-      <w:proofErr w:type="spellStart"/>
-      <w:r>
-        <w:rPr>
-          <w:rFonts w:ascii="Lucida Console" w:hAnsi="Lucida Console"/>
-          <w:sz w:val="18"/>
-          <w:szCs w:val="18"/>
-        </w:rPr>
-        <w:t>passlib.hash</w:t>
-      </w:r>
-      <w:proofErr w:type="spellEnd"/>
-      <w:r>
-        <w:rPr>
-          <w:rFonts w:ascii="Lucida Console" w:hAnsi="Lucida Console"/>
-          <w:sz w:val="18"/>
-          <w:szCs w:val="18"/>
-        </w:rPr>
-        <w:t>;</w:t>
+        <w:t>import passlib.hash;</w:t>
       </w:r>
     </w:p>
     <w:p>
@@ -8556,43 +7865,7 @@
           <w:sz w:val="18"/>
           <w:szCs w:val="18"/>
         </w:rPr>
-        <w:t>if (</w:t>
-      </w:r>
-      <w:proofErr w:type="spellStart"/>
-      <w:r>
-        <w:rPr>
-          <w:rFonts w:ascii="Lucida Console" w:hAnsi="Lucida Console"/>
-          <w:sz w:val="18"/>
-          <w:szCs w:val="18"/>
-        </w:rPr>
-        <w:t>len</w:t>
-      </w:r>
-      <w:proofErr w:type="spellEnd"/>
-      <w:r>
-        <w:rPr>
-          <w:rFonts w:ascii="Lucida Console" w:hAnsi="Lucida Console"/>
-          <w:sz w:val="18"/>
-          <w:szCs w:val="18"/>
-        </w:rPr>
-        <w:t>(</w:t>
-      </w:r>
-      <w:proofErr w:type="spellStart"/>
-      <w:r>
-        <w:rPr>
-          <w:rFonts w:ascii="Lucida Console" w:hAnsi="Lucida Console"/>
-          <w:sz w:val="18"/>
-          <w:szCs w:val="18"/>
-        </w:rPr>
-        <w:t>sys.argv</w:t>
-      </w:r>
-      <w:proofErr w:type="spellEnd"/>
-      <w:r>
-        <w:rPr>
-          <w:rFonts w:ascii="Lucida Console" w:hAnsi="Lucida Console"/>
-          <w:sz w:val="18"/>
-          <w:szCs w:val="18"/>
-        </w:rPr>
-        <w:t>)&gt;1):</w:t>
+        <w:t>if (len(sys.argv)&gt;1):</w:t>
       </w:r>
     </w:p>
     <w:p>
@@ -8616,25 +7889,7 @@
           <w:szCs w:val="18"/>
         </w:rPr>
         <w:tab/>
-        <w:t>string=</w:t>
-      </w:r>
-      <w:proofErr w:type="spellStart"/>
-      <w:r>
-        <w:rPr>
-          <w:rFonts w:ascii="Lucida Console" w:hAnsi="Lucida Console"/>
-          <w:sz w:val="18"/>
-          <w:szCs w:val="18"/>
-        </w:rPr>
-        <w:t>sys.argv</w:t>
-      </w:r>
-      <w:proofErr w:type="spellEnd"/>
-      <w:r>
-        <w:rPr>
-          <w:rFonts w:ascii="Lucida Console" w:hAnsi="Lucida Console"/>
-          <w:sz w:val="18"/>
-          <w:szCs w:val="18"/>
-        </w:rPr>
-        <w:t>[1]</w:t>
+        <w:t>string=sys.argv[1]</w:t>
       </w:r>
     </w:p>
     <w:p>
@@ -8672,43 +7927,7 @@
           <w:sz w:val="18"/>
           <w:szCs w:val="18"/>
         </w:rPr>
-        <w:t>if (</w:t>
-      </w:r>
-      <w:proofErr w:type="spellStart"/>
-      <w:r>
-        <w:rPr>
-          <w:rFonts w:ascii="Lucida Console" w:hAnsi="Lucida Console"/>
-          <w:sz w:val="18"/>
-          <w:szCs w:val="18"/>
-        </w:rPr>
-        <w:t>len</w:t>
-      </w:r>
-      <w:proofErr w:type="spellEnd"/>
-      <w:r>
-        <w:rPr>
-          <w:rFonts w:ascii="Lucida Console" w:hAnsi="Lucida Console"/>
-          <w:sz w:val="18"/>
-          <w:szCs w:val="18"/>
-        </w:rPr>
-        <w:t>(</w:t>
-      </w:r>
-      <w:proofErr w:type="spellStart"/>
-      <w:r>
-        <w:rPr>
-          <w:rFonts w:ascii="Lucida Console" w:hAnsi="Lucida Console"/>
-          <w:sz w:val="18"/>
-          <w:szCs w:val="18"/>
-        </w:rPr>
-        <w:t>sys.argv</w:t>
-      </w:r>
-      <w:proofErr w:type="spellEnd"/>
-      <w:r>
-        <w:rPr>
-          <w:rFonts w:ascii="Lucida Console" w:hAnsi="Lucida Console"/>
-          <w:sz w:val="18"/>
-          <w:szCs w:val="18"/>
-        </w:rPr>
-        <w:t>)&gt;2):</w:t>
+        <w:t>if (len(sys.argv)&gt;2):</w:t>
       </w:r>
     </w:p>
     <w:p>
@@ -8732,25 +7951,7 @@
           <w:szCs w:val="18"/>
         </w:rPr>
         <w:tab/>
-        <w:t>salt=</w:t>
-      </w:r>
-      <w:proofErr w:type="spellStart"/>
-      <w:r>
-        <w:rPr>
-          <w:rFonts w:ascii="Lucida Console" w:hAnsi="Lucida Console"/>
-          <w:sz w:val="18"/>
-          <w:szCs w:val="18"/>
-        </w:rPr>
-        <w:t>sys.argv</w:t>
-      </w:r>
-      <w:proofErr w:type="spellEnd"/>
-      <w:r>
-        <w:rPr>
-          <w:rFonts w:ascii="Lucida Console" w:hAnsi="Lucida Console"/>
-          <w:sz w:val="18"/>
-          <w:szCs w:val="18"/>
-        </w:rPr>
-        <w:t>[2]</w:t>
+        <w:t>salt=sys.argv[2]</w:t>
       </w:r>
     </w:p>
     <w:p>
@@ -8949,14 +8150,12 @@
             <w:r>
               <w:t>“</w:t>
             </w:r>
-            <w:proofErr w:type="spellStart"/>
             <w:r>
               <w:rPr>
                 <w:noProof/>
               </w:rPr>
               <w:t>changeme</w:t>
             </w:r>
-            <w:proofErr w:type="spellEnd"/>
             <w:r>
               <w:t>”:</w:t>
             </w:r>
@@ -9010,7 +8209,6 @@
         </w:rPr>
         <w:tab/>
       </w:r>
-      <w:proofErr w:type="spellStart"/>
       <w:r>
         <w:rPr>
           <w:rStyle w:val="Hyperlink"/>
@@ -9018,7 +8216,6 @@
         </w:rPr>
         <w:t>Bcrypt</w:t>
       </w:r>
-      <w:proofErr w:type="spellEnd"/>
     </w:p>
     <w:p>
       <w:pPr>
@@ -9037,15 +8234,7 @@
         <w:t>this can be attacked by rainbow tables</w:t>
       </w:r>
       <w:r>
-        <w:t xml:space="preserve">. </w:t>
-      </w:r>
-      <w:proofErr w:type="spellStart"/>
-      <w:r>
-        <w:t>Bcrypt</w:t>
-      </w:r>
-      <w:proofErr w:type="spellEnd"/>
-      <w:r>
-        <w:t xml:space="preserve"> (Blowfish Crypt) is a </w:t>
+        <w:t xml:space="preserve">. Bcrypt (Blowfish Crypt) is a </w:t>
       </w:r>
       <w:r>
         <w:rPr>
@@ -9054,7 +8243,11 @@
         <w:t>more powerful</w:t>
       </w:r>
       <w:r>
-        <w:t xml:space="preserve"> hash generator for passwords and uses salt to create a non-recurrent hash. It </w:t>
+        <w:t xml:space="preserve"> hash generator for passwords and uses salt to create a non-</w:t>
+      </w:r>
+      <w:r>
+        <w:lastRenderedPageBreak/>
+        <w:t xml:space="preserve">recurrent hash. It </w:t>
       </w:r>
       <w:r>
         <w:rPr>
@@ -9063,15 +8256,7 @@
         <w:t>was designed</w:t>
       </w:r>
       <w:r>
-        <w:t xml:space="preserve"> by Niels </w:t>
-      </w:r>
-      <w:proofErr w:type="spellStart"/>
-      <w:r>
-        <w:t>Provos</w:t>
-      </w:r>
-      <w:proofErr w:type="spellEnd"/>
-      <w:r>
-        <w:t xml:space="preserve"> and David </w:t>
+        <w:t xml:space="preserve"> by Niels Provos and David </w:t>
       </w:r>
       <w:r>
         <w:rPr>
@@ -9248,16 +8433,11 @@
       <w:r>
         <w:t xml:space="preserve">The slowness of </w:t>
       </w:r>
-      <w:proofErr w:type="spellStart"/>
       <w:r>
         <w:t>bcr</w:t>
       </w:r>
       <w:r>
-        <w:t>ypt</w:t>
-      </w:r>
-      <w:proofErr w:type="spellEnd"/>
-      <w:r>
-        <w:t xml:space="preserve"> </w:t>
+        <w:t xml:space="preserve">ypt </w:t>
       </w:r>
       <w:r>
         <w:rPr>
@@ -9418,23 +8598,7 @@
         <w:t>You</w:t>
       </w:r>
       <w:r>
-        <w:t xml:space="preserve"> can see that </w:t>
-      </w:r>
-      <w:proofErr w:type="spellStart"/>
-      <w:r>
-        <w:t>Bcrypt</w:t>
-      </w:r>
-      <w:proofErr w:type="spellEnd"/>
-      <w:r>
-        <w:t xml:space="preserve"> is almost 15,000 times slower than MD5 (380,000,000 words/sec down to only 25,860 words/sec). With John </w:t>
-      </w:r>
-      <w:proofErr w:type="gramStart"/>
-      <w:r>
-        <w:t>The</w:t>
-      </w:r>
-      <w:proofErr w:type="gramEnd"/>
-      <w:r>
-        <w:t xml:space="preserve"> Ripper:</w:t>
+        <w:t xml:space="preserve"> can see that Bcrypt is almost 15,000 times slower than MD5 (380,000,000 words/sec down to only 25,860 words/sec). With John The Ripper:</w:t>
       </w:r>
     </w:p>
     <w:p/>
@@ -9480,13 +8644,8 @@
         <w:spacing w:line="280" w:lineRule="atLeast"/>
         <w:jc w:val="both"/>
       </w:pPr>
-      <w:proofErr w:type="spellStart"/>
-      <w:r>
-        <w:t>bcrypt</w:t>
-      </w:r>
-      <w:proofErr w:type="spellEnd"/>
-      <w:r>
-        <w:t xml:space="preserve"> ("$2a$05", 32 iterations)  25488 c/s real, 708 c/s virtual</w:t>
+      <w:r>
+        <w:t>bcrypt ("$2a$05", 32 iterations)  25488 c/s real, 708 c/s virtual</w:t>
       </w:r>
     </w:p>
     <w:p>
@@ -9533,21 +8692,13 @@
         <w:t>you</w:t>
       </w:r>
       <w:r>
-        <w:t xml:space="preserve"> can see that </w:t>
-      </w:r>
-      <w:proofErr w:type="spellStart"/>
-      <w:r>
-        <w:t>B</w:t>
+        <w:t xml:space="preserve"> can see that B</w:t>
       </w:r>
       <w:r>
         <w:t>C</w:t>
       </w:r>
       <w:r>
-        <w:t>rypt</w:t>
-      </w:r>
-      <w:proofErr w:type="spellEnd"/>
-      <w:r>
-        <w:t xml:space="preserve"> over 3,000 times slower than LM hashes. So, although the main hashing methods are fast and efficient, this speed has a </w:t>
+        <w:t xml:space="preserve">rypt over 3,000 times slower than LM hashes. So, although the main hashing methods are fast and efficient, this speed has a </w:t>
       </w:r>
       <w:r>
         <w:rPr>
@@ -9707,25 +8858,7 @@
           <w:sz w:val="18"/>
           <w:szCs w:val="18"/>
         </w:rPr>
-        <w:t xml:space="preserve">import </w:t>
-      </w:r>
-      <w:proofErr w:type="spellStart"/>
-      <w:r>
-        <w:rPr>
-          <w:rFonts w:ascii="Lucida Console" w:hAnsi="Lucida Console"/>
-          <w:sz w:val="18"/>
-          <w:szCs w:val="18"/>
-        </w:rPr>
-        <w:t>passlib.hash</w:t>
-      </w:r>
-      <w:proofErr w:type="spellEnd"/>
-      <w:r>
-        <w:rPr>
-          <w:rFonts w:ascii="Lucida Console" w:hAnsi="Lucida Console"/>
-          <w:sz w:val="18"/>
-          <w:szCs w:val="18"/>
-        </w:rPr>
-        <w:t>;</w:t>
+        <w:t>import passlib.hash;</w:t>
       </w:r>
     </w:p>
     <w:p>
@@ -9837,130 +8970,58 @@
           <w:sz w:val="18"/>
           <w:szCs w:val="18"/>
         </w:rPr>
-        <w:t>print "MD5:"+hashlib.md5(string).</w:t>
-      </w:r>
-      <w:proofErr w:type="spellStart"/>
-      <w:r>
-        <w:rPr>
-          <w:rFonts w:ascii="Lucida Console" w:hAnsi="Lucida Console"/>
-          <w:sz w:val="18"/>
-          <w:szCs w:val="18"/>
-        </w:rPr>
-        <w:t>hexdigest</w:t>
-      </w:r>
-      <w:proofErr w:type="spellEnd"/>
-      <w:r>
-        <w:rPr>
-          <w:rFonts w:ascii="Lucida Console" w:hAnsi="Lucida Console"/>
-          <w:sz w:val="18"/>
-          <w:szCs w:val="18"/>
-        </w:rPr>
-        <w:t>()</w:t>
-      </w:r>
-    </w:p>
-    <w:p>
-      <w:pPr>
-        <w:rPr>
-          <w:rFonts w:ascii="Lucida Console" w:hAnsi="Lucida Console"/>
-          <w:sz w:val="18"/>
-          <w:szCs w:val="18"/>
-        </w:rPr>
-      </w:pPr>
-      <w:r>
-        <w:rPr>
-          <w:rFonts w:ascii="Lucida Console" w:hAnsi="Lucida Console"/>
-          <w:sz w:val="18"/>
-          <w:szCs w:val="18"/>
-        </w:rPr>
-        <w:t>print "SHA1:"+hashlib.sha1(string).</w:t>
-      </w:r>
-      <w:proofErr w:type="spellStart"/>
-      <w:r>
-        <w:rPr>
-          <w:rFonts w:ascii="Lucida Console" w:hAnsi="Lucida Console"/>
-          <w:sz w:val="18"/>
-          <w:szCs w:val="18"/>
-        </w:rPr>
-        <w:t>hexdigest</w:t>
-      </w:r>
-      <w:proofErr w:type="spellEnd"/>
-      <w:r>
-        <w:rPr>
-          <w:rFonts w:ascii="Lucida Console" w:hAnsi="Lucida Console"/>
-          <w:sz w:val="18"/>
-          <w:szCs w:val="18"/>
-        </w:rPr>
-        <w:t>()</w:t>
-      </w:r>
-    </w:p>
-    <w:p>
-      <w:pPr>
-        <w:rPr>
-          <w:rFonts w:ascii="Lucida Console" w:hAnsi="Lucida Console"/>
-          <w:sz w:val="18"/>
-          <w:szCs w:val="18"/>
-        </w:rPr>
-      </w:pPr>
-      <w:r>
-        <w:rPr>
-          <w:rFonts w:ascii="Lucida Console" w:hAnsi="Lucida Console"/>
-          <w:sz w:val="18"/>
-          <w:szCs w:val="18"/>
-        </w:rPr>
-        <w:t>print "SHA256:"+hashlib.sha256(string).</w:t>
-      </w:r>
-      <w:proofErr w:type="spellStart"/>
-      <w:r>
-        <w:rPr>
-          <w:rFonts w:ascii="Lucida Console" w:hAnsi="Lucida Console"/>
-          <w:sz w:val="18"/>
-          <w:szCs w:val="18"/>
-        </w:rPr>
-        <w:t>hexdigest</w:t>
-      </w:r>
-      <w:proofErr w:type="spellEnd"/>
-      <w:r>
-        <w:rPr>
-          <w:rFonts w:ascii="Lucida Console" w:hAnsi="Lucida Console"/>
-          <w:sz w:val="18"/>
-          <w:szCs w:val="18"/>
-        </w:rPr>
-        <w:t>()</w:t>
-      </w:r>
-    </w:p>
-    <w:p>
-      <w:pPr>
-        <w:rPr>
-          <w:rFonts w:ascii="Lucida Console" w:hAnsi="Lucida Console"/>
-          <w:sz w:val="18"/>
-          <w:szCs w:val="18"/>
-        </w:rPr>
-      </w:pPr>
-      <w:r>
-        <w:rPr>
-          <w:rFonts w:ascii="Lucida Console" w:hAnsi="Lucida Console"/>
-          <w:sz w:val="18"/>
-          <w:szCs w:val="18"/>
-        </w:rPr>
-        <w:t>print "SHA512:"+hashlib.sha512(string).</w:t>
-      </w:r>
-      <w:proofErr w:type="spellStart"/>
-      <w:r>
-        <w:rPr>
-          <w:rFonts w:ascii="Lucida Console" w:hAnsi="Lucida Console"/>
-          <w:sz w:val="18"/>
-          <w:szCs w:val="18"/>
-        </w:rPr>
-        <w:t>hexdigest</w:t>
-      </w:r>
-      <w:proofErr w:type="spellEnd"/>
-      <w:r>
-        <w:rPr>
-          <w:rFonts w:ascii="Lucida Console" w:hAnsi="Lucida Console"/>
-          <w:sz w:val="18"/>
-          <w:szCs w:val="18"/>
-        </w:rPr>
-        <w:t>()</w:t>
+        <w:t>print "MD5:"+hashlib.md5(string).hexdigest()</w:t>
+      </w:r>
+    </w:p>
+    <w:p>
+      <w:pPr>
+        <w:rPr>
+          <w:rFonts w:ascii="Lucida Console" w:hAnsi="Lucida Console"/>
+          <w:sz w:val="18"/>
+          <w:szCs w:val="18"/>
+        </w:rPr>
+      </w:pPr>
+      <w:r>
+        <w:rPr>
+          <w:rFonts w:ascii="Lucida Console" w:hAnsi="Lucida Console"/>
+          <w:sz w:val="18"/>
+          <w:szCs w:val="18"/>
+        </w:rPr>
+        <w:t>print "SHA1:"+hashlib.sha1(string).hexdigest()</w:t>
+      </w:r>
+    </w:p>
+    <w:p>
+      <w:pPr>
+        <w:rPr>
+          <w:rFonts w:ascii="Lucida Console" w:hAnsi="Lucida Console"/>
+          <w:sz w:val="18"/>
+          <w:szCs w:val="18"/>
+        </w:rPr>
+      </w:pPr>
+      <w:r>
+        <w:rPr>
+          <w:rFonts w:ascii="Lucida Console" w:hAnsi="Lucida Console"/>
+          <w:sz w:val="18"/>
+          <w:szCs w:val="18"/>
+        </w:rPr>
+        <w:t>print "SHA256:"+hashlib.sha256(string).hexdigest()</w:t>
+      </w:r>
+    </w:p>
+    <w:p>
+      <w:pPr>
+        <w:rPr>
+          <w:rFonts w:ascii="Lucida Console" w:hAnsi="Lucida Console"/>
+          <w:sz w:val="18"/>
+          <w:szCs w:val="18"/>
+        </w:rPr>
+      </w:pPr>
+      <w:r>
+        <w:rPr>
+          <w:rFonts w:ascii="Lucida Console" w:hAnsi="Lucida Console"/>
+          <w:sz w:val="18"/>
+          <w:szCs w:val="18"/>
+        </w:rPr>
+        <w:t>print "SHA512:"+hashlib.sha512(string).hexdigest()</w:t>
       </w:r>
     </w:p>
     <w:p>
@@ -10003,25 +9064,7 @@
           <w:sz w:val="18"/>
           <w:szCs w:val="18"/>
         </w:rPr>
-        <w:t>print "DES:"+</w:t>
-      </w:r>
-      <w:proofErr w:type="spellStart"/>
-      <w:r>
-        <w:rPr>
-          <w:rFonts w:ascii="Lucida Console" w:hAnsi="Lucida Console"/>
-          <w:sz w:val="18"/>
-          <w:szCs w:val="18"/>
-        </w:rPr>
-        <w:t>passlib.hash.des_crypt.encrypt</w:t>
-      </w:r>
-      <w:proofErr w:type="spellEnd"/>
-      <w:r>
-        <w:rPr>
-          <w:rFonts w:ascii="Lucida Console" w:hAnsi="Lucida Console"/>
-          <w:sz w:val="18"/>
-          <w:szCs w:val="18"/>
-        </w:rPr>
-        <w:t>(string, salt=salt[:2])</w:t>
+        <w:t>print "DES:"+passlib.hash.des_crypt.encrypt(string, salt=salt[:2])</w:t>
       </w:r>
     </w:p>
     <w:p>
@@ -10125,47 +9168,8 @@
           <w:sz w:val="18"/>
           <w:szCs w:val="18"/>
         </w:rPr>
-        <w:t>print "</w:t>
-      </w:r>
-      <w:proofErr w:type="spellStart"/>
-      <w:r>
-        <w:rPr>
-          <w:rFonts w:ascii="Lucida Console" w:hAnsi="Lucida Console"/>
-          <w:b/>
-          <w:sz w:val="18"/>
-          <w:szCs w:val="18"/>
-        </w:rPr>
-        <w:t>Bcrypt</w:t>
-      </w:r>
-      <w:proofErr w:type="spellEnd"/>
-      <w:r>
-        <w:rPr>
-          <w:rFonts w:ascii="Lucida Console" w:hAnsi="Lucida Console"/>
-          <w:b/>
-          <w:sz w:val="18"/>
-          <w:szCs w:val="18"/>
-        </w:rPr>
-        <w:t>:"+</w:t>
-      </w:r>
-      <w:proofErr w:type="spellStart"/>
-      <w:r>
-        <w:rPr>
-          <w:rFonts w:ascii="Lucida Console" w:hAnsi="Lucida Console"/>
-          <w:b/>
-          <w:sz w:val="18"/>
-          <w:szCs w:val="18"/>
-        </w:rPr>
-        <w:t>passlib.hash.bcrypt.encrypt</w:t>
-      </w:r>
-      <w:proofErr w:type="spellEnd"/>
-      <w:r>
-        <w:rPr>
-          <w:rFonts w:ascii="Lucida Console" w:hAnsi="Lucida Console"/>
-          <w:b/>
-          <w:sz w:val="18"/>
-          <w:szCs w:val="18"/>
-        </w:rPr>
-        <w:t>(string, salt=salt2[:22])</w:t>
+        <w:lastRenderedPageBreak/>
+        <w:t>print "Bcrypt:"+passlib.hash.bcrypt.encrypt(string, salt=salt2[:22])</w:t>
       </w:r>
     </w:p>
     <w:p>
@@ -10195,7 +9199,6 @@
           <w:noProof/>
           <w:lang w:val="en-US" w:eastAsia="en-US"/>
         </w:rPr>
-        <w:lastRenderedPageBreak/>
         <w:drawing>
           <wp:inline distT="0" distB="0" distL="0" distR="0" wp14:anchorId="49873B60" wp14:editId="63FDB12F">
             <wp:extent cx="5276850" cy="3076575"/>
@@ -10271,11 +9274,9 @@
         </w:rPr>
         <w:t> </w:t>
       </w:r>
-      <w:proofErr w:type="spellStart"/>
       <w:r>
         <w:t>Bcrypt</w:t>
       </w:r>
-      <w:proofErr w:type="spellEnd"/>
     </w:p>
     <w:p/>
     <w:tbl>
@@ -10799,7 +9800,6 @@
         <w:rPr>
           <w:lang w:val="en-US"/>
         </w:rPr>
-        <w:lastRenderedPageBreak/>
         <w:t>J</w:t>
       </w:r>
       <w:r>
@@ -10954,7 +9954,6 @@
         <w:tab/>
         <w:t xml:space="preserve">Why might the methods </w:t>
       </w:r>
-      <w:proofErr w:type="spellStart"/>
       <w:r>
         <w:rPr>
           <w:b/>
@@ -10967,31 +9966,7 @@
           <w:b/>
           <w:lang w:val="en-US" w:eastAsia="en-US"/>
         </w:rPr>
-        <w:t>rypt</w:t>
-      </w:r>
-      <w:proofErr w:type="spellEnd"/>
-      <w:r>
-        <w:rPr>
-          <w:b/>
-          <w:lang w:val="en-US" w:eastAsia="en-US"/>
-        </w:rPr>
-        <w:t xml:space="preserve">, </w:t>
-      </w:r>
-      <w:proofErr w:type="spellStart"/>
-      <w:r>
-        <w:rPr>
-          <w:b/>
-          <w:lang w:val="en-US" w:eastAsia="en-US"/>
-        </w:rPr>
-        <w:t>Phpass</w:t>
-      </w:r>
-      <w:proofErr w:type="spellEnd"/>
-      <w:r>
-        <w:rPr>
-          <w:b/>
-          <w:lang w:val="en-US" w:eastAsia="en-US"/>
-        </w:rPr>
-        <w:t xml:space="preserve"> and PBFDK2</w:t>
+        <w:t>rypt, Phpass and PBFDK2</w:t>
       </w:r>
       <w:r>
         <w:rPr>
@@ -11335,23 +10310,7 @@
         </w:numPr>
       </w:pPr>
       <w:r>
-        <w:t xml:space="preserve">How </w:t>
-      </w:r>
-      <w:proofErr w:type="spellStart"/>
-      <w:r>
-        <w:t>hashcat</w:t>
-      </w:r>
-      <w:proofErr w:type="spellEnd"/>
-      <w:r>
-        <w:t xml:space="preserve"> and John </w:t>
-      </w:r>
-      <w:proofErr w:type="gramStart"/>
-      <w:r>
-        <w:t>The</w:t>
-      </w:r>
-      <w:proofErr w:type="gramEnd"/>
-      <w:r>
-        <w:t xml:space="preserve"> Ripper are used to crack hashed values.</w:t>
+        <w:t>How hashcat and John The Ripper are used to crack hashed values.</w:t>
       </w:r>
     </w:p>
     <w:p>
@@ -11375,15 +10334,7 @@
         </w:numPr>
       </w:pPr>
       <w:r>
-        <w:t>The core difference between the fast hashing methods (such as MD5 and SHA-1) and the slow ones (</w:t>
-      </w:r>
-      <w:proofErr w:type="spellStart"/>
-      <w:r>
-        <w:t>bcrypt</w:t>
-      </w:r>
-      <w:proofErr w:type="spellEnd"/>
-      <w:r>
-        <w:t xml:space="preserve"> and PBKDF2).</w:t>
+        <w:t>The core difference between the fast hashing methods (such as MD5 and SHA-1) and the slow ones (bcrypt and PBKDF2).</w:t>
       </w:r>
     </w:p>
     <w:p>
@@ -11418,6 +10369,7 @@
     </w:p>
     <w:p>
       <w:r>
+        <w:lastRenderedPageBreak/>
         <w:t>The following provides a hash most of the widely used hashing method. For this enter the code of:</w:t>
       </w:r>
     </w:p>
@@ -11470,25 +10422,7 @@
           <w:sz w:val="18"/>
           <w:szCs w:val="18"/>
         </w:rPr>
-        <w:t xml:space="preserve">import </w:t>
-      </w:r>
-      <w:proofErr w:type="spellStart"/>
-      <w:r>
-        <w:rPr>
-          <w:rFonts w:ascii="Lucida Console" w:hAnsi="Lucida Console"/>
-          <w:sz w:val="18"/>
-          <w:szCs w:val="18"/>
-        </w:rPr>
-        <w:t>passlib.hash</w:t>
-      </w:r>
-      <w:proofErr w:type="spellEnd"/>
-      <w:r>
-        <w:rPr>
-          <w:rFonts w:ascii="Lucida Console" w:hAnsi="Lucida Console"/>
-          <w:sz w:val="18"/>
-          <w:szCs w:val="18"/>
-        </w:rPr>
-        <w:t>;</w:t>
+        <w:t>import passlib.hash;</w:t>
       </w:r>
     </w:p>
     <w:p>
@@ -11609,43 +10543,7 @@
           <w:sz w:val="18"/>
           <w:szCs w:val="18"/>
         </w:rPr>
-        <w:t>if (</w:t>
-      </w:r>
-      <w:proofErr w:type="spellStart"/>
-      <w:r>
-        <w:rPr>
-          <w:rFonts w:ascii="Lucida Console" w:hAnsi="Lucida Console"/>
-          <w:sz w:val="18"/>
-          <w:szCs w:val="18"/>
-        </w:rPr>
-        <w:t>len</w:t>
-      </w:r>
-      <w:proofErr w:type="spellEnd"/>
-      <w:r>
-        <w:rPr>
-          <w:rFonts w:ascii="Lucida Console" w:hAnsi="Lucida Console"/>
-          <w:sz w:val="18"/>
-          <w:szCs w:val="18"/>
-        </w:rPr>
-        <w:t>(</w:t>
-      </w:r>
-      <w:proofErr w:type="spellStart"/>
-      <w:r>
-        <w:rPr>
-          <w:rFonts w:ascii="Lucida Console" w:hAnsi="Lucida Console"/>
-          <w:sz w:val="18"/>
-          <w:szCs w:val="18"/>
-        </w:rPr>
-        <w:t>sys.argv</w:t>
-      </w:r>
-      <w:proofErr w:type="spellEnd"/>
-      <w:r>
-        <w:rPr>
-          <w:rFonts w:ascii="Lucida Console" w:hAnsi="Lucida Console"/>
-          <w:sz w:val="18"/>
-          <w:szCs w:val="18"/>
-        </w:rPr>
-        <w:t>)&gt;1):</w:t>
+        <w:t>if (len(sys.argv)&gt;1):</w:t>
       </w:r>
     </w:p>
     <w:p>
@@ -11663,87 +10561,33 @@
           <w:szCs w:val="18"/>
         </w:rPr>
         <w:tab/>
-        <w:t>string=</w:t>
-      </w:r>
-      <w:proofErr w:type="spellStart"/>
-      <w:r>
-        <w:rPr>
-          <w:rFonts w:ascii="Lucida Console" w:hAnsi="Lucida Console"/>
-          <w:sz w:val="18"/>
-          <w:szCs w:val="18"/>
-        </w:rPr>
-        <w:t>sys.argv</w:t>
-      </w:r>
-      <w:proofErr w:type="spellEnd"/>
-      <w:r>
-        <w:rPr>
-          <w:rFonts w:ascii="Lucida Console" w:hAnsi="Lucida Console"/>
-          <w:sz w:val="18"/>
-          <w:szCs w:val="18"/>
-        </w:rPr>
-        <w:t>[1]</w:t>
-      </w:r>
-    </w:p>
-    <w:p>
-      <w:pPr>
-        <w:rPr>
-          <w:rFonts w:ascii="Lucida Console" w:hAnsi="Lucida Console"/>
-          <w:sz w:val="18"/>
-          <w:szCs w:val="18"/>
-        </w:rPr>
-      </w:pPr>
-    </w:p>
-    <w:p>
-      <w:pPr>
-        <w:rPr>
-          <w:rFonts w:ascii="Lucida Console" w:hAnsi="Lucida Console"/>
-          <w:sz w:val="18"/>
-          <w:szCs w:val="18"/>
-        </w:rPr>
-      </w:pPr>
-      <w:r>
-        <w:rPr>
-          <w:rFonts w:ascii="Lucida Console" w:hAnsi="Lucida Console"/>
-          <w:sz w:val="18"/>
-          <w:szCs w:val="18"/>
-        </w:rPr>
-        <w:t>if (</w:t>
-      </w:r>
-      <w:proofErr w:type="spellStart"/>
-      <w:r>
-        <w:rPr>
-          <w:rFonts w:ascii="Lucida Console" w:hAnsi="Lucida Console"/>
-          <w:sz w:val="18"/>
-          <w:szCs w:val="18"/>
-        </w:rPr>
-        <w:t>len</w:t>
-      </w:r>
-      <w:proofErr w:type="spellEnd"/>
-      <w:r>
-        <w:rPr>
-          <w:rFonts w:ascii="Lucida Console" w:hAnsi="Lucida Console"/>
-          <w:sz w:val="18"/>
-          <w:szCs w:val="18"/>
-        </w:rPr>
-        <w:t>(</w:t>
-      </w:r>
-      <w:proofErr w:type="spellStart"/>
-      <w:r>
-        <w:rPr>
-          <w:rFonts w:ascii="Lucida Console" w:hAnsi="Lucida Console"/>
-          <w:sz w:val="18"/>
-          <w:szCs w:val="18"/>
-        </w:rPr>
-        <w:t>sys.argv</w:t>
-      </w:r>
-      <w:proofErr w:type="spellEnd"/>
-      <w:r>
-        <w:rPr>
-          <w:rFonts w:ascii="Lucida Console" w:hAnsi="Lucida Console"/>
-          <w:sz w:val="18"/>
-          <w:szCs w:val="18"/>
-        </w:rPr>
-        <w:t>)&gt;2):</w:t>
+        <w:t>string=sys.argv[1]</w:t>
+      </w:r>
+    </w:p>
+    <w:p>
+      <w:pPr>
+        <w:rPr>
+          <w:rFonts w:ascii="Lucida Console" w:hAnsi="Lucida Console"/>
+          <w:sz w:val="18"/>
+          <w:szCs w:val="18"/>
+        </w:rPr>
+      </w:pPr>
+    </w:p>
+    <w:p>
+      <w:pPr>
+        <w:rPr>
+          <w:rFonts w:ascii="Lucida Console" w:hAnsi="Lucida Console"/>
+          <w:sz w:val="18"/>
+          <w:szCs w:val="18"/>
+        </w:rPr>
+      </w:pPr>
+      <w:r>
+        <w:rPr>
+          <w:rFonts w:ascii="Lucida Console" w:hAnsi="Lucida Console"/>
+          <w:sz w:val="18"/>
+          <w:szCs w:val="18"/>
+        </w:rPr>
+        <w:t>if (len(sys.argv)&gt;2):</w:t>
       </w:r>
     </w:p>
     <w:p>
@@ -11761,25 +10605,7 @@
           <w:szCs w:val="18"/>
         </w:rPr>
         <w:tab/>
-        <w:t>salt=</w:t>
-      </w:r>
-      <w:proofErr w:type="spellStart"/>
-      <w:r>
-        <w:rPr>
-          <w:rFonts w:ascii="Lucida Console" w:hAnsi="Lucida Console"/>
-          <w:sz w:val="18"/>
-          <w:szCs w:val="18"/>
-        </w:rPr>
-        <w:t>sys.argv</w:t>
-      </w:r>
-      <w:proofErr w:type="spellEnd"/>
-      <w:r>
-        <w:rPr>
-          <w:rFonts w:ascii="Lucida Console" w:hAnsi="Lucida Console"/>
-          <w:sz w:val="18"/>
-          <w:szCs w:val="18"/>
-        </w:rPr>
-        <w:t>[2]</w:t>
+        <w:t>salt=sys.argv[2]</w:t>
       </w:r>
     </w:p>
     <w:p>
@@ -11822,130 +10648,58 @@
           <w:sz w:val="18"/>
           <w:szCs w:val="18"/>
         </w:rPr>
-        <w:t>print "MD5:"+hashlib.md5(string).</w:t>
-      </w:r>
-      <w:proofErr w:type="spellStart"/>
-      <w:r>
-        <w:rPr>
-          <w:rFonts w:ascii="Lucida Console" w:hAnsi="Lucida Console"/>
-          <w:sz w:val="18"/>
-          <w:szCs w:val="18"/>
-        </w:rPr>
-        <w:t>hexdigest</w:t>
-      </w:r>
-      <w:proofErr w:type="spellEnd"/>
-      <w:r>
-        <w:rPr>
-          <w:rFonts w:ascii="Lucida Console" w:hAnsi="Lucida Console"/>
-          <w:sz w:val="18"/>
-          <w:szCs w:val="18"/>
-        </w:rPr>
-        <w:t>()</w:t>
-      </w:r>
-    </w:p>
-    <w:p>
-      <w:pPr>
-        <w:rPr>
-          <w:rFonts w:ascii="Lucida Console" w:hAnsi="Lucida Console"/>
-          <w:sz w:val="18"/>
-          <w:szCs w:val="18"/>
-        </w:rPr>
-      </w:pPr>
-      <w:r>
-        <w:rPr>
-          <w:rFonts w:ascii="Lucida Console" w:hAnsi="Lucida Console"/>
-          <w:sz w:val="18"/>
-          <w:szCs w:val="18"/>
-        </w:rPr>
-        <w:t>print "SHA1:"+hashlib.sha1(string).</w:t>
-      </w:r>
-      <w:proofErr w:type="spellStart"/>
-      <w:r>
-        <w:rPr>
-          <w:rFonts w:ascii="Lucida Console" w:hAnsi="Lucida Console"/>
-          <w:sz w:val="18"/>
-          <w:szCs w:val="18"/>
-        </w:rPr>
-        <w:t>hexdigest</w:t>
-      </w:r>
-      <w:proofErr w:type="spellEnd"/>
-      <w:r>
-        <w:rPr>
-          <w:rFonts w:ascii="Lucida Console" w:hAnsi="Lucida Console"/>
-          <w:sz w:val="18"/>
-          <w:szCs w:val="18"/>
-        </w:rPr>
-        <w:t>()</w:t>
-      </w:r>
-    </w:p>
-    <w:p>
-      <w:pPr>
-        <w:rPr>
-          <w:rFonts w:ascii="Lucida Console" w:hAnsi="Lucida Console"/>
-          <w:sz w:val="18"/>
-          <w:szCs w:val="18"/>
-        </w:rPr>
-      </w:pPr>
-      <w:r>
-        <w:rPr>
-          <w:rFonts w:ascii="Lucida Console" w:hAnsi="Lucida Console"/>
-          <w:sz w:val="18"/>
-          <w:szCs w:val="18"/>
-        </w:rPr>
-        <w:t>print "SHA256:"+hashlib.sha256(string).</w:t>
-      </w:r>
-      <w:proofErr w:type="spellStart"/>
-      <w:r>
-        <w:rPr>
-          <w:rFonts w:ascii="Lucida Console" w:hAnsi="Lucida Console"/>
-          <w:sz w:val="18"/>
-          <w:szCs w:val="18"/>
-        </w:rPr>
-        <w:t>hexdigest</w:t>
-      </w:r>
-      <w:proofErr w:type="spellEnd"/>
-      <w:r>
-        <w:rPr>
-          <w:rFonts w:ascii="Lucida Console" w:hAnsi="Lucida Console"/>
-          <w:sz w:val="18"/>
-          <w:szCs w:val="18"/>
-        </w:rPr>
-        <w:t>()</w:t>
-      </w:r>
-    </w:p>
-    <w:p>
-      <w:pPr>
-        <w:rPr>
-          <w:rFonts w:ascii="Lucida Console" w:hAnsi="Lucida Console"/>
-          <w:sz w:val="18"/>
-          <w:szCs w:val="18"/>
-        </w:rPr>
-      </w:pPr>
-      <w:r>
-        <w:rPr>
-          <w:rFonts w:ascii="Lucida Console" w:hAnsi="Lucida Console"/>
-          <w:sz w:val="18"/>
-          <w:szCs w:val="18"/>
-        </w:rPr>
-        <w:t>print "SHA512:"+hashlib.sha512(string).</w:t>
-      </w:r>
-      <w:proofErr w:type="spellStart"/>
-      <w:r>
-        <w:rPr>
-          <w:rFonts w:ascii="Lucida Console" w:hAnsi="Lucida Console"/>
-          <w:sz w:val="18"/>
-          <w:szCs w:val="18"/>
-        </w:rPr>
-        <w:t>hexdigest</w:t>
-      </w:r>
-      <w:proofErr w:type="spellEnd"/>
-      <w:r>
-        <w:rPr>
-          <w:rFonts w:ascii="Lucida Console" w:hAnsi="Lucida Console"/>
-          <w:sz w:val="18"/>
-          <w:szCs w:val="18"/>
-        </w:rPr>
-        <w:t>()</w:t>
+        <w:t>print "MD5:"+hashlib.md5(string).hexdigest()</w:t>
+      </w:r>
+    </w:p>
+    <w:p>
+      <w:pPr>
+        <w:rPr>
+          <w:rFonts w:ascii="Lucida Console" w:hAnsi="Lucida Console"/>
+          <w:sz w:val="18"/>
+          <w:szCs w:val="18"/>
+        </w:rPr>
+      </w:pPr>
+      <w:r>
+        <w:rPr>
+          <w:rFonts w:ascii="Lucida Console" w:hAnsi="Lucida Console"/>
+          <w:sz w:val="18"/>
+          <w:szCs w:val="18"/>
+        </w:rPr>
+        <w:t>print "SHA1:"+hashlib.sha1(string).hexdigest()</w:t>
+      </w:r>
+    </w:p>
+    <w:p>
+      <w:pPr>
+        <w:rPr>
+          <w:rFonts w:ascii="Lucida Console" w:hAnsi="Lucida Console"/>
+          <w:sz w:val="18"/>
+          <w:szCs w:val="18"/>
+        </w:rPr>
+      </w:pPr>
+      <w:r>
+        <w:rPr>
+          <w:rFonts w:ascii="Lucida Console" w:hAnsi="Lucida Console"/>
+          <w:sz w:val="18"/>
+          <w:szCs w:val="18"/>
+        </w:rPr>
+        <w:t>print "SHA256:"+hashlib.sha256(string).hexdigest()</w:t>
+      </w:r>
+    </w:p>
+    <w:p>
+      <w:pPr>
+        <w:rPr>
+          <w:rFonts w:ascii="Lucida Console" w:hAnsi="Lucida Console"/>
+          <w:sz w:val="18"/>
+          <w:szCs w:val="18"/>
+        </w:rPr>
+      </w:pPr>
+      <w:r>
+        <w:rPr>
+          <w:rFonts w:ascii="Lucida Console" w:hAnsi="Lucida Console"/>
+          <w:sz w:val="18"/>
+          <w:szCs w:val="18"/>
+        </w:rPr>
+        <w:t>print "SHA512:"+hashlib.sha512(string).hexdigest()</w:t>
       </w:r>
     </w:p>
     <w:p>
@@ -11988,25 +10742,7 @@
           <w:sz w:val="18"/>
           <w:szCs w:val="18"/>
         </w:rPr>
-        <w:t>print "DES:"+</w:t>
-      </w:r>
-      <w:proofErr w:type="spellStart"/>
-      <w:r>
-        <w:rPr>
-          <w:rFonts w:ascii="Lucida Console" w:hAnsi="Lucida Console"/>
-          <w:sz w:val="18"/>
-          <w:szCs w:val="18"/>
-        </w:rPr>
-        <w:t>passlib.hash.des_crypt.encrypt</w:t>
-      </w:r>
-      <w:proofErr w:type="spellEnd"/>
-      <w:r>
-        <w:rPr>
-          <w:rFonts w:ascii="Lucida Console" w:hAnsi="Lucida Console"/>
-          <w:sz w:val="18"/>
-          <w:szCs w:val="18"/>
-        </w:rPr>
-        <w:t>(string, salt=salt[:2])</w:t>
+        <w:t>print "DES:"+passlib.hash.des_crypt.encrypt(string, salt=salt[:2])</w:t>
       </w:r>
     </w:p>
     <w:p>
@@ -12134,25 +10870,7 @@
           <w:sz w:val="18"/>
           <w:szCs w:val="18"/>
         </w:rPr>
-        <w:t>print "PHPASS:"+</w:t>
-      </w:r>
-      <w:proofErr w:type="spellStart"/>
-      <w:r>
-        <w:rPr>
-          <w:rFonts w:ascii="Lucida Console" w:hAnsi="Lucida Console"/>
-          <w:sz w:val="18"/>
-          <w:szCs w:val="18"/>
-        </w:rPr>
-        <w:t>passlib.hash.phpass.encrypt</w:t>
-      </w:r>
-      <w:proofErr w:type="spellEnd"/>
-      <w:r>
-        <w:rPr>
-          <w:rFonts w:ascii="Lucida Console" w:hAnsi="Lucida Console"/>
-          <w:sz w:val="18"/>
-          <w:szCs w:val="18"/>
-        </w:rPr>
-        <w:t>(string, salt=salt)</w:t>
+        <w:t>print "PHPASS:"+passlib.hash.phpass.encrypt(string, salt=salt)</w:t>
       </w:r>
     </w:p>
     <w:p>
@@ -12280,95 +10998,41 @@
           <w:sz w:val="18"/>
           <w:szCs w:val="18"/>
         </w:rPr>
-        <w:t>print "LM Hash:"+</w:t>
-      </w:r>
-      <w:proofErr w:type="spellStart"/>
-      <w:r>
-        <w:rPr>
-          <w:rFonts w:ascii="Lucida Console" w:hAnsi="Lucida Console"/>
-          <w:sz w:val="18"/>
-          <w:szCs w:val="18"/>
-        </w:rPr>
-        <w:t>passlib.hash.lmhash.encrypt</w:t>
-      </w:r>
-      <w:proofErr w:type="spellEnd"/>
-      <w:r>
-        <w:rPr>
-          <w:rFonts w:ascii="Lucida Console" w:hAnsi="Lucida Console"/>
-          <w:sz w:val="18"/>
-          <w:szCs w:val="18"/>
-        </w:rPr>
-        <w:t>(string)</w:t>
-      </w:r>
-    </w:p>
-    <w:p>
-      <w:pPr>
-        <w:rPr>
-          <w:rFonts w:ascii="Lucida Console" w:hAnsi="Lucida Console"/>
-          <w:sz w:val="18"/>
-          <w:szCs w:val="18"/>
-        </w:rPr>
-      </w:pPr>
-      <w:r>
-        <w:rPr>
-          <w:rFonts w:ascii="Lucida Console" w:hAnsi="Lucida Console"/>
-          <w:sz w:val="18"/>
-          <w:szCs w:val="18"/>
-        </w:rPr>
-        <w:t>print "NT Hash:"+</w:t>
-      </w:r>
-      <w:proofErr w:type="spellStart"/>
-      <w:r>
-        <w:rPr>
-          <w:rFonts w:ascii="Lucida Console" w:hAnsi="Lucida Console"/>
-          <w:sz w:val="18"/>
-          <w:szCs w:val="18"/>
-        </w:rPr>
-        <w:t>passlib.hash.nthash.encrypt</w:t>
-      </w:r>
-      <w:proofErr w:type="spellEnd"/>
-      <w:r>
-        <w:rPr>
-          <w:rFonts w:ascii="Lucida Console" w:hAnsi="Lucida Console"/>
-          <w:sz w:val="18"/>
-          <w:szCs w:val="18"/>
-        </w:rPr>
-        <w:t>(string)</w:t>
-      </w:r>
-    </w:p>
-    <w:p>
-      <w:pPr>
-        <w:rPr>
-          <w:rFonts w:ascii="Lucida Console" w:hAnsi="Lucida Console"/>
-          <w:sz w:val="18"/>
-          <w:szCs w:val="18"/>
-        </w:rPr>
-      </w:pPr>
-      <w:r>
-        <w:rPr>
-          <w:rFonts w:ascii="Lucida Console" w:hAnsi="Lucida Console"/>
-          <w:sz w:val="18"/>
-          <w:szCs w:val="18"/>
-        </w:rPr>
-        <w:t>print "MS DCC:"+</w:t>
-      </w:r>
-      <w:proofErr w:type="spellStart"/>
-      <w:r>
-        <w:rPr>
-          <w:rFonts w:ascii="Lucida Console" w:hAnsi="Lucida Console"/>
-          <w:sz w:val="18"/>
-          <w:szCs w:val="18"/>
-        </w:rPr>
-        <w:t>passlib.hash.msdcc.encrypt</w:t>
-      </w:r>
-      <w:proofErr w:type="spellEnd"/>
-      <w:r>
-        <w:rPr>
-          <w:rFonts w:ascii="Lucida Console" w:hAnsi="Lucida Console"/>
-          <w:sz w:val="18"/>
-          <w:szCs w:val="18"/>
-        </w:rPr>
-        <w:t>(string, salt)</w:t>
+        <w:t>print "LM Hash:"+passlib.hash.lmhash.encrypt(string)</w:t>
+      </w:r>
+    </w:p>
+    <w:p>
+      <w:pPr>
+        <w:rPr>
+          <w:rFonts w:ascii="Lucida Console" w:hAnsi="Lucida Console"/>
+          <w:sz w:val="18"/>
+          <w:szCs w:val="18"/>
+        </w:rPr>
+      </w:pPr>
+      <w:r>
+        <w:rPr>
+          <w:rFonts w:ascii="Lucida Console" w:hAnsi="Lucida Console"/>
+          <w:sz w:val="18"/>
+          <w:szCs w:val="18"/>
+        </w:rPr>
+        <w:t>print "NT Hash:"+passlib.hash.nthash.encrypt(string)</w:t>
+      </w:r>
+    </w:p>
+    <w:p>
+      <w:pPr>
+        <w:rPr>
+          <w:rFonts w:ascii="Lucida Console" w:hAnsi="Lucida Console"/>
+          <w:sz w:val="18"/>
+          <w:szCs w:val="18"/>
+        </w:rPr>
+      </w:pPr>
+      <w:r>
+        <w:rPr>
+          <w:rFonts w:ascii="Lucida Console" w:hAnsi="Lucida Console"/>
+          <w:sz w:val="18"/>
+          <w:szCs w:val="18"/>
+        </w:rPr>
+        <w:t>print "MS DCC:"+passlib.hash.msdcc.encrypt(string, salt)</w:t>
       </w:r>
     </w:p>
     <w:p>
@@ -12504,60 +11168,24 @@
           <w:sz w:val="18"/>
           <w:szCs w:val="18"/>
         </w:rPr>
-        <w:t>#print "LDAP (DES Crypt):"+</w:t>
-      </w:r>
-      <w:proofErr w:type="spellStart"/>
-      <w:r>
-        <w:rPr>
-          <w:rFonts w:ascii="Lucida Console" w:hAnsi="Lucida Console"/>
-          <w:sz w:val="18"/>
-          <w:szCs w:val="18"/>
-        </w:rPr>
-        <w:t>passlib.hash.ldap_des_crypt.encrypt</w:t>
-      </w:r>
-      <w:proofErr w:type="spellEnd"/>
-      <w:r>
-        <w:rPr>
-          <w:rFonts w:ascii="Lucida Console" w:hAnsi="Lucida Console"/>
-          <w:sz w:val="18"/>
-          <w:szCs w:val="18"/>
-        </w:rPr>
-        <w:t>(string)</w:t>
-      </w:r>
-    </w:p>
-    <w:p>
-      <w:pPr>
-        <w:rPr>
-          <w:rFonts w:ascii="Lucida Console" w:hAnsi="Lucida Console"/>
-          <w:sz w:val="18"/>
-          <w:szCs w:val="18"/>
-        </w:rPr>
-      </w:pPr>
-      <w:r>
-        <w:rPr>
-          <w:rFonts w:ascii="Lucida Console" w:hAnsi="Lucida Console"/>
-          <w:sz w:val="18"/>
-          <w:szCs w:val="18"/>
-        </w:rPr>
-        <w:t>#print "LDAP (BSDI Crypt):"+</w:t>
-      </w:r>
-      <w:proofErr w:type="spellStart"/>
-      <w:r>
-        <w:rPr>
-          <w:rFonts w:ascii="Lucida Console" w:hAnsi="Lucida Console"/>
-          <w:sz w:val="18"/>
-          <w:szCs w:val="18"/>
-        </w:rPr>
-        <w:t>passlib.hash.ldap_bsdi_crypt.encrypt</w:t>
-      </w:r>
-      <w:proofErr w:type="spellEnd"/>
-      <w:r>
-        <w:rPr>
-          <w:rFonts w:ascii="Lucida Console" w:hAnsi="Lucida Console"/>
-          <w:sz w:val="18"/>
-          <w:szCs w:val="18"/>
-        </w:rPr>
-        <w:t>(string)</w:t>
+        <w:t>#print "LDAP (DES Crypt):"+passlib.hash.ldap_des_crypt.encrypt(string)</w:t>
+      </w:r>
+    </w:p>
+    <w:p>
+      <w:pPr>
+        <w:rPr>
+          <w:rFonts w:ascii="Lucida Console" w:hAnsi="Lucida Console"/>
+          <w:sz w:val="18"/>
+          <w:szCs w:val="18"/>
+        </w:rPr>
+      </w:pPr>
+      <w:r>
+        <w:rPr>
+          <w:rFonts w:ascii="Lucida Console" w:hAnsi="Lucida Console"/>
+          <w:sz w:val="18"/>
+          <w:szCs w:val="18"/>
+        </w:rPr>
+        <w:t>#print "LDAP (BSDI Crypt):"+passlib.hash.ldap_bsdi_crypt.encrypt(string)</w:t>
       </w:r>
     </w:p>
     <w:p>
@@ -12591,43 +11219,7 @@
           <w:sz w:val="18"/>
           <w:szCs w:val="18"/>
         </w:rPr>
-        <w:t>#print "LDAP (</w:t>
-      </w:r>
-      <w:proofErr w:type="spellStart"/>
-      <w:r>
-        <w:rPr>
-          <w:rFonts w:ascii="Lucida Console" w:hAnsi="Lucida Console"/>
-          <w:sz w:val="18"/>
-          <w:szCs w:val="18"/>
-        </w:rPr>
-        <w:t>Bcrypt</w:t>
-      </w:r>
-      <w:proofErr w:type="spellEnd"/>
-      <w:r>
-        <w:rPr>
-          <w:rFonts w:ascii="Lucida Console" w:hAnsi="Lucida Console"/>
-          <w:sz w:val="18"/>
-          <w:szCs w:val="18"/>
-        </w:rPr>
-        <w:t>):"+</w:t>
-      </w:r>
-      <w:proofErr w:type="spellStart"/>
-      <w:r>
-        <w:rPr>
-          <w:rFonts w:ascii="Lucida Console" w:hAnsi="Lucida Console"/>
-          <w:sz w:val="18"/>
-          <w:szCs w:val="18"/>
-        </w:rPr>
-        <w:t>passlib.hash.ldap_bcrypt.encrypt</w:t>
-      </w:r>
-      <w:proofErr w:type="spellEnd"/>
-      <w:r>
-        <w:rPr>
-          <w:rFonts w:ascii="Lucida Console" w:hAnsi="Lucida Console"/>
-          <w:sz w:val="18"/>
-          <w:szCs w:val="18"/>
-        </w:rPr>
-        <w:t>(string)</w:t>
+        <w:t>#print "LDAP (Bcrypt):"+passlib.hash.ldap_bcrypt.encrypt(string)</w:t>
       </w:r>
     </w:p>
     <w:p>
@@ -12755,25 +11347,7 @@
           <w:sz w:val="18"/>
           <w:szCs w:val="18"/>
         </w:rPr>
-        <w:t>print "LDAP (FSHP):"+</w:t>
-      </w:r>
-      <w:proofErr w:type="spellStart"/>
-      <w:r>
-        <w:rPr>
-          <w:rFonts w:ascii="Lucida Console" w:hAnsi="Lucida Console"/>
-          <w:sz w:val="18"/>
-          <w:szCs w:val="18"/>
-        </w:rPr>
-        <w:t>passlib.hash.fshp.encrypt</w:t>
-      </w:r>
-      <w:proofErr w:type="spellEnd"/>
-      <w:r>
-        <w:rPr>
-          <w:rFonts w:ascii="Lucida Console" w:hAnsi="Lucida Console"/>
-          <w:sz w:val="18"/>
-          <w:szCs w:val="18"/>
-        </w:rPr>
-        <w:t>(string)</w:t>
+        <w:t>print "LDAP (FSHP):"+passlib.hash.fshp.encrypt(string)</w:t>
       </w:r>
     </w:p>
     <w:p>
@@ -12977,25 +11551,8 @@
           <w:sz w:val="18"/>
           <w:szCs w:val="18"/>
         </w:rPr>
-        <w:t>print "Cisco PIX:"+</w:t>
-      </w:r>
-      <w:proofErr w:type="spellStart"/>
-      <w:r>
-        <w:rPr>
-          <w:rFonts w:ascii="Lucida Console" w:hAnsi="Lucida Console"/>
-          <w:sz w:val="18"/>
-          <w:szCs w:val="18"/>
-        </w:rPr>
-        <w:t>passlib.hash.cisco_pix.encrypt</w:t>
-      </w:r>
-      <w:proofErr w:type="spellEnd"/>
-      <w:r>
-        <w:rPr>
-          <w:rFonts w:ascii="Lucida Console" w:hAnsi="Lucida Console"/>
-          <w:sz w:val="18"/>
-          <w:szCs w:val="18"/>
-        </w:rPr>
-        <w:t>(string, user=salt)</w:t>
+        <w:lastRenderedPageBreak/>
+        <w:t>print "Cisco PIX:"+passlib.hash.cisco_pix.encrypt(string, user=salt)</w:t>
       </w:r>
     </w:p>
     <w:p>
@@ -13029,308 +11586,109 @@
           <w:sz w:val="18"/>
           <w:szCs w:val="18"/>
         </w:rPr>
-        <w:t>print "</w:t>
-      </w:r>
-      <w:proofErr w:type="spellStart"/>
-      <w:r>
-        <w:rPr>
-          <w:rFonts w:ascii="Lucida Console" w:hAnsi="Lucida Console"/>
-          <w:sz w:val="18"/>
-          <w:szCs w:val="18"/>
-        </w:rPr>
-        <w:t>Dyango</w:t>
-      </w:r>
-      <w:proofErr w:type="spellEnd"/>
-      <w:r>
-        <w:rPr>
-          <w:rFonts w:ascii="Lucida Console" w:hAnsi="Lucida Console"/>
-          <w:sz w:val="18"/>
-          <w:szCs w:val="18"/>
-        </w:rPr>
-        <w:t xml:space="preserve"> DES:"+</w:t>
-      </w:r>
-      <w:proofErr w:type="spellStart"/>
-      <w:r>
-        <w:rPr>
-          <w:rFonts w:ascii="Lucida Console" w:hAnsi="Lucida Console"/>
-          <w:sz w:val="18"/>
-          <w:szCs w:val="18"/>
-        </w:rPr>
-        <w:t>passlib.hash.django_des_crypt.encrypt</w:t>
-      </w:r>
-      <w:proofErr w:type="spellEnd"/>
-      <w:r>
-        <w:rPr>
-          <w:rFonts w:ascii="Lucida Console" w:hAnsi="Lucida Console"/>
-          <w:sz w:val="18"/>
-          <w:szCs w:val="18"/>
-        </w:rPr>
-        <w:t>(string, salt=salt)</w:t>
-      </w:r>
-    </w:p>
-    <w:p>
-      <w:pPr>
-        <w:rPr>
-          <w:rFonts w:ascii="Lucida Console" w:hAnsi="Lucida Console"/>
-          <w:sz w:val="18"/>
-          <w:szCs w:val="18"/>
-        </w:rPr>
-      </w:pPr>
-      <w:r>
-        <w:rPr>
-          <w:rFonts w:ascii="Lucida Console" w:hAnsi="Lucida Console"/>
-          <w:sz w:val="18"/>
-          <w:szCs w:val="18"/>
-        </w:rPr>
-        <w:lastRenderedPageBreak/>
-        <w:t>print "</w:t>
-      </w:r>
-      <w:proofErr w:type="spellStart"/>
-      <w:r>
-        <w:rPr>
-          <w:rFonts w:ascii="Lucida Console" w:hAnsi="Lucida Console"/>
-          <w:sz w:val="18"/>
-          <w:szCs w:val="18"/>
-        </w:rPr>
-        <w:t>Dyango</w:t>
-      </w:r>
-      <w:proofErr w:type="spellEnd"/>
-      <w:r>
-        <w:rPr>
-          <w:rFonts w:ascii="Lucida Console" w:hAnsi="Lucida Console"/>
-          <w:sz w:val="18"/>
-          <w:szCs w:val="18"/>
-        </w:rPr>
-        <w:t xml:space="preserve"> MD5:"+passlib.hash.django_salted_md5.encrypt(string, salt=salt[:2])</w:t>
-      </w:r>
-    </w:p>
-    <w:p>
-      <w:pPr>
-        <w:rPr>
-          <w:rFonts w:ascii="Lucida Console" w:hAnsi="Lucida Console"/>
-          <w:sz w:val="18"/>
-          <w:szCs w:val="18"/>
-        </w:rPr>
-      </w:pPr>
-      <w:r>
-        <w:rPr>
-          <w:rFonts w:ascii="Lucida Console" w:hAnsi="Lucida Console"/>
-          <w:sz w:val="18"/>
-          <w:szCs w:val="18"/>
-        </w:rPr>
-        <w:t>print "</w:t>
-      </w:r>
-      <w:proofErr w:type="spellStart"/>
-      <w:r>
-        <w:rPr>
-          <w:rFonts w:ascii="Lucida Console" w:hAnsi="Lucida Console"/>
-          <w:sz w:val="18"/>
-          <w:szCs w:val="18"/>
-        </w:rPr>
-        <w:t>Dyango</w:t>
-      </w:r>
-      <w:proofErr w:type="spellEnd"/>
-      <w:r>
-        <w:rPr>
-          <w:rFonts w:ascii="Lucida Console" w:hAnsi="Lucida Console"/>
-          <w:sz w:val="18"/>
-          <w:szCs w:val="18"/>
-        </w:rPr>
-        <w:t xml:space="preserve"> SHA1:"+passlib.hash.django_salted_sha1.encrypt(string, salt=salt)</w:t>
-      </w:r>
-    </w:p>
-    <w:p>
-      <w:pPr>
-        <w:rPr>
-          <w:rFonts w:ascii="Lucida Console" w:hAnsi="Lucida Console"/>
-          <w:sz w:val="18"/>
-          <w:szCs w:val="18"/>
-        </w:rPr>
-      </w:pPr>
-      <w:r>
-        <w:rPr>
-          <w:rFonts w:ascii="Lucida Console" w:hAnsi="Lucida Console"/>
-          <w:sz w:val="18"/>
-          <w:szCs w:val="18"/>
-        </w:rPr>
-        <w:t>print "</w:t>
-      </w:r>
-      <w:proofErr w:type="spellStart"/>
-      <w:r>
-        <w:rPr>
-          <w:rFonts w:ascii="Lucida Console" w:hAnsi="Lucida Console"/>
-          <w:sz w:val="18"/>
-          <w:szCs w:val="18"/>
-        </w:rPr>
-        <w:t>Dyango</w:t>
-      </w:r>
-      <w:proofErr w:type="spellEnd"/>
-      <w:r>
-        <w:rPr>
-          <w:rFonts w:ascii="Lucida Console" w:hAnsi="Lucida Console"/>
-          <w:sz w:val="18"/>
-          <w:szCs w:val="18"/>
-        </w:rPr>
-        <w:t xml:space="preserve"> </w:t>
-      </w:r>
-      <w:proofErr w:type="spellStart"/>
-      <w:r>
-        <w:rPr>
-          <w:rFonts w:ascii="Lucida Console" w:hAnsi="Lucida Console"/>
-          <w:sz w:val="18"/>
-          <w:szCs w:val="18"/>
-        </w:rPr>
-        <w:t>Bcrypt</w:t>
-      </w:r>
-      <w:proofErr w:type="spellEnd"/>
-      <w:r>
-        <w:rPr>
-          <w:rFonts w:ascii="Lucida Console" w:hAnsi="Lucida Console"/>
-          <w:sz w:val="18"/>
-          <w:szCs w:val="18"/>
-        </w:rPr>
-        <w:t>:"+</w:t>
-      </w:r>
-      <w:proofErr w:type="spellStart"/>
-      <w:r>
-        <w:rPr>
-          <w:rFonts w:ascii="Lucida Console" w:hAnsi="Lucida Console"/>
-          <w:sz w:val="18"/>
-          <w:szCs w:val="18"/>
-        </w:rPr>
-        <w:t>passlib.hash.django_bcrypt.encrypt</w:t>
-      </w:r>
-      <w:proofErr w:type="spellEnd"/>
-      <w:r>
-        <w:rPr>
-          <w:rFonts w:ascii="Lucida Console" w:hAnsi="Lucida Console"/>
-          <w:sz w:val="18"/>
-          <w:szCs w:val="18"/>
-        </w:rPr>
-        <w:t>(string, salt=salt2[:22])</w:t>
-      </w:r>
-    </w:p>
-    <w:p>
-      <w:pPr>
-        <w:rPr>
-          <w:rFonts w:ascii="Lucida Console" w:hAnsi="Lucida Console"/>
-          <w:sz w:val="18"/>
-          <w:szCs w:val="18"/>
-        </w:rPr>
-      </w:pPr>
-      <w:r>
-        <w:rPr>
-          <w:rFonts w:ascii="Lucida Console" w:hAnsi="Lucida Console"/>
-          <w:sz w:val="18"/>
-          <w:szCs w:val="18"/>
-        </w:rPr>
-        <w:t>print "</w:t>
-      </w:r>
-      <w:proofErr w:type="spellStart"/>
-      <w:r>
-        <w:rPr>
-          <w:rFonts w:ascii="Lucida Console" w:hAnsi="Lucida Console"/>
-          <w:sz w:val="18"/>
-          <w:szCs w:val="18"/>
-        </w:rPr>
-        <w:t>Dyango</w:t>
-      </w:r>
-      <w:proofErr w:type="spellEnd"/>
-      <w:r>
-        <w:rPr>
-          <w:rFonts w:ascii="Lucida Console" w:hAnsi="Lucida Console"/>
-          <w:sz w:val="18"/>
-          <w:szCs w:val="18"/>
-        </w:rPr>
-        <w:t xml:space="preserve"> PBKDF2 SHA1:"+passlib.hash.django_pbkdf2_sha1.encrypt(string, salt=salt)</w:t>
-      </w:r>
-    </w:p>
-    <w:p>
-      <w:pPr>
-        <w:rPr>
-          <w:rFonts w:ascii="Lucida Console" w:hAnsi="Lucida Console"/>
-          <w:sz w:val="18"/>
-          <w:szCs w:val="18"/>
-        </w:rPr>
-      </w:pPr>
-      <w:r>
-        <w:rPr>
-          <w:rFonts w:ascii="Lucida Console" w:hAnsi="Lucida Console"/>
-          <w:sz w:val="18"/>
-          <w:szCs w:val="18"/>
-        </w:rPr>
-        <w:t>print "</w:t>
-      </w:r>
-      <w:proofErr w:type="spellStart"/>
-      <w:r>
-        <w:rPr>
-          <w:rFonts w:ascii="Lucida Console" w:hAnsi="Lucida Console"/>
-          <w:sz w:val="18"/>
-          <w:szCs w:val="18"/>
-        </w:rPr>
-        <w:t>Dyango</w:t>
-      </w:r>
-      <w:proofErr w:type="spellEnd"/>
-      <w:r>
-        <w:rPr>
-          <w:rFonts w:ascii="Lucida Console" w:hAnsi="Lucida Console"/>
-          <w:sz w:val="18"/>
-          <w:szCs w:val="18"/>
-        </w:rPr>
-        <w:t xml:space="preserve"> PBKDF2 SHA1:"+passlib.hash.django_pbkdf2_sha256.encrypt(string, salt=salt)</w:t>
-      </w:r>
-    </w:p>
-    <w:p>
-      <w:pPr>
-        <w:rPr>
-          <w:rFonts w:ascii="Lucida Console" w:hAnsi="Lucida Console"/>
-          <w:sz w:val="18"/>
-          <w:szCs w:val="18"/>
-        </w:rPr>
-      </w:pPr>
-      <w:r>
-        <w:rPr>
-          <w:rFonts w:ascii="Lucida Console" w:hAnsi="Lucida Console"/>
-          <w:sz w:val="18"/>
-          <w:szCs w:val="18"/>
-        </w:rPr>
-        <w:t>print "</w:t>
-      </w:r>
-      <w:proofErr w:type="spellStart"/>
-      <w:r>
-        <w:rPr>
-          <w:rFonts w:ascii="Lucida Console" w:hAnsi="Lucida Console"/>
-          <w:sz w:val="18"/>
-          <w:szCs w:val="18"/>
-        </w:rPr>
-        <w:t>Bcrypt</w:t>
-      </w:r>
-      <w:proofErr w:type="spellEnd"/>
-      <w:r>
-        <w:rPr>
-          <w:rFonts w:ascii="Lucida Console" w:hAnsi="Lucida Console"/>
-          <w:sz w:val="18"/>
-          <w:szCs w:val="18"/>
-        </w:rPr>
-        <w:t>:"+</w:t>
-      </w:r>
-      <w:proofErr w:type="spellStart"/>
-      <w:r>
-        <w:rPr>
-          <w:rFonts w:ascii="Lucida Console" w:hAnsi="Lucida Console"/>
-          <w:sz w:val="18"/>
-          <w:szCs w:val="18"/>
-        </w:rPr>
-        <w:t>passlib.hash.bcrypt.encrypt</w:t>
-      </w:r>
-      <w:proofErr w:type="spellEnd"/>
-      <w:r>
-        <w:rPr>
-          <w:rFonts w:ascii="Lucida Console" w:hAnsi="Lucida Console"/>
-          <w:sz w:val="18"/>
-          <w:szCs w:val="18"/>
-        </w:rPr>
-        <w:t>(string, salt=salt2[:22])</w:t>
+        <w:t>print "Dyango DES:"+passlib.hash.django_des_crypt.encrypt(string, salt=salt)</w:t>
+      </w:r>
+    </w:p>
+    <w:p>
+      <w:pPr>
+        <w:rPr>
+          <w:rFonts w:ascii="Lucida Console" w:hAnsi="Lucida Console"/>
+          <w:sz w:val="18"/>
+          <w:szCs w:val="18"/>
+        </w:rPr>
+      </w:pPr>
+      <w:r>
+        <w:rPr>
+          <w:rFonts w:ascii="Lucida Console" w:hAnsi="Lucida Console"/>
+          <w:sz w:val="18"/>
+          <w:szCs w:val="18"/>
+        </w:rPr>
+        <w:t>print "Dyango MD5:"+passlib.hash.django_salted_md5.encrypt(string, salt=salt[:2])</w:t>
+      </w:r>
+    </w:p>
+    <w:p>
+      <w:pPr>
+        <w:rPr>
+          <w:rFonts w:ascii="Lucida Console" w:hAnsi="Lucida Console"/>
+          <w:sz w:val="18"/>
+          <w:szCs w:val="18"/>
+        </w:rPr>
+      </w:pPr>
+      <w:r>
+        <w:rPr>
+          <w:rFonts w:ascii="Lucida Console" w:hAnsi="Lucida Console"/>
+          <w:sz w:val="18"/>
+          <w:szCs w:val="18"/>
+        </w:rPr>
+        <w:t>print "Dyango SHA1:"+passlib.hash.django_salted_sha1.encrypt(string, salt=salt)</w:t>
+      </w:r>
+    </w:p>
+    <w:p>
+      <w:pPr>
+        <w:rPr>
+          <w:rFonts w:ascii="Lucida Console" w:hAnsi="Lucida Console"/>
+          <w:sz w:val="18"/>
+          <w:szCs w:val="18"/>
+        </w:rPr>
+      </w:pPr>
+      <w:r>
+        <w:rPr>
+          <w:rFonts w:ascii="Lucida Console" w:hAnsi="Lucida Console"/>
+          <w:sz w:val="18"/>
+          <w:szCs w:val="18"/>
+        </w:rPr>
+        <w:t>print "Dyango Bcrypt:"+passlib.hash.django_bcrypt.encrypt(string, salt=salt2[:22])</w:t>
+      </w:r>
+    </w:p>
+    <w:p>
+      <w:pPr>
+        <w:rPr>
+          <w:rFonts w:ascii="Lucida Console" w:hAnsi="Lucida Console"/>
+          <w:sz w:val="18"/>
+          <w:szCs w:val="18"/>
+        </w:rPr>
+      </w:pPr>
+      <w:r>
+        <w:rPr>
+          <w:rFonts w:ascii="Lucida Console" w:hAnsi="Lucida Console"/>
+          <w:sz w:val="18"/>
+          <w:szCs w:val="18"/>
+        </w:rPr>
+        <w:t>print "Dyango PBKDF2 SHA1:"+passlib.hash.django_pbkdf2_sha1.encrypt(string, salt=salt)</w:t>
+      </w:r>
+    </w:p>
+    <w:p>
+      <w:pPr>
+        <w:rPr>
+          <w:rFonts w:ascii="Lucida Console" w:hAnsi="Lucida Console"/>
+          <w:sz w:val="18"/>
+          <w:szCs w:val="18"/>
+        </w:rPr>
+      </w:pPr>
+      <w:r>
+        <w:rPr>
+          <w:rFonts w:ascii="Lucida Console" w:hAnsi="Lucida Console"/>
+          <w:sz w:val="18"/>
+          <w:szCs w:val="18"/>
+        </w:rPr>
+        <w:t>print "Dyango PBKDF2 SHA1:"+passlib.hash.django_pbkdf2_sha256.encrypt(string, salt=salt)</w:t>
+      </w:r>
+    </w:p>
+    <w:p>
+      <w:pPr>
+        <w:rPr>
+          <w:rFonts w:ascii="Lucida Console" w:hAnsi="Lucida Console"/>
+          <w:sz w:val="18"/>
+          <w:szCs w:val="18"/>
+        </w:rPr>
+      </w:pPr>
+      <w:r>
+        <w:rPr>
+          <w:rFonts w:ascii="Lucida Console" w:hAnsi="Lucida Console"/>
+          <w:sz w:val="18"/>
+          <w:szCs w:val="18"/>
+        </w:rPr>
+        <w:t>print "Bcrypt:"+passlib.hash.bcrypt.encrypt(string, salt=salt2[:22])</w:t>
       </w:r>
     </w:p>
     <w:p>
@@ -13692,6 +12050,7 @@
           <w:sz w:val="18"/>
           <w:szCs w:val="18"/>
         </w:rPr>
+        <w:lastRenderedPageBreak/>
         <w:t>$2a$12$111111111111111111111uAQxS9vJNRtBb6zeFDV6k7tyB0DZJF0a</w:t>
       </w:r>
     </w:p>
@@ -13740,21 +12099,7 @@
         <w:rPr>
           <w:lang w:eastAsia="en-US"/>
         </w:rPr>
-        <w:t>It is known that a user has used a password of “</w:t>
-      </w:r>
-      <w:proofErr w:type="spellStart"/>
-      <w:r>
-        <w:rPr>
-          <w:lang w:eastAsia="en-US"/>
-        </w:rPr>
-        <w:t>passXord</w:t>
-      </w:r>
-      <w:proofErr w:type="spellEnd"/>
-      <w:r>
-        <w:rPr>
-          <w:lang w:eastAsia="en-US"/>
-        </w:rPr>
-        <w:t>”, where X</w:t>
+        <w:t>It is known that a user has used a password of “passXord”, where X</w:t>
       </w:r>
       <w:r>
         <w:rPr>
@@ -13925,8 +12270,6 @@
         </w:rPr>
         <w:t>L.</w:t>
       </w:r>
-      <w:bookmarkStart w:id="0" w:name="_GoBack"/>
-      <w:bookmarkEnd w:id="0"/>
       <w:r>
         <w:rPr>
           <w:b/>
@@ -13944,16 +12287,8 @@
         <w:rPr>
           <w:lang w:eastAsia="en-US"/>
         </w:rPr>
-        <w:t xml:space="preserve">Download the </w:t>
-      </w:r>
-      <w:proofErr w:type="spellStart"/>
-      <w:r>
-        <w:rPr>
-          <w:lang w:eastAsia="en-US"/>
-        </w:rPr>
-        <w:t>bfield.hash</w:t>
-      </w:r>
-      <w:proofErr w:type="spellEnd"/>
+        <w:t>Download the bfield.hash</w:t>
+      </w:r>
       <w:r>
         <w:rPr>
           <w:lang w:eastAsia="en-US"/>
@@ -13995,7 +12330,6 @@
           <w:lang w:eastAsia="en-US"/>
         </w:rPr>
       </w:pPr>
-      <w:proofErr w:type="spellStart"/>
       <w:r>
         <w:rPr>
           <w:rFonts w:ascii="Lucida Console" w:hAnsi="Lucida Console"/>
@@ -14003,9 +12337,8 @@
           <w:szCs w:val="20"/>
           <w:lang w:eastAsia="en-US"/>
         </w:rPr>
-        <w:t>hashcat</w:t>
-      </w:r>
-      <w:proofErr w:type="spellEnd"/>
+        <w:t>hashcat -m 0 bfield.hash</w:t>
+      </w:r>
       <w:r>
         <w:rPr>
           <w:rFonts w:ascii="Lucida Console" w:hAnsi="Lucida Console"/>
@@ -14013,9 +12346,8 @@
           <w:szCs w:val="20"/>
           <w:lang w:eastAsia="en-US"/>
         </w:rPr>
-        <w:t xml:space="preserve"> -m 0 </w:t>
-      </w:r>
-      <w:proofErr w:type="spellStart"/>
+        <w:t xml:space="preserve"> </w:t>
+      </w:r>
       <w:r>
         <w:rPr>
           <w:rFonts w:ascii="Lucida Console" w:hAnsi="Lucida Console"/>
@@ -14023,46 +12355,7 @@
           <w:szCs w:val="20"/>
           <w:lang w:eastAsia="en-US"/>
         </w:rPr>
-        <w:t>bfield.hash</w:t>
-      </w:r>
-      <w:proofErr w:type="spellEnd"/>
-      <w:r>
-        <w:rPr>
-          <w:rFonts w:ascii="Lucida Console" w:hAnsi="Lucida Console"/>
-          <w:sz w:val="20"/>
-          <w:szCs w:val="20"/>
-          <w:lang w:eastAsia="en-US"/>
-        </w:rPr>
-        <w:t xml:space="preserve"> </w:t>
-      </w:r>
-      <w:r>
-        <w:rPr>
-          <w:rFonts w:ascii="Lucida Console" w:hAnsi="Lucida Console"/>
-          <w:sz w:val="20"/>
-          <w:szCs w:val="20"/>
-          <w:lang w:eastAsia="en-US"/>
-        </w:rPr>
-        <w:t>/</w:t>
-      </w:r>
-      <w:proofErr w:type="spellStart"/>
-      <w:r>
-        <w:rPr>
-          <w:rFonts w:ascii="Lucida Console" w:hAnsi="Lucida Console"/>
-          <w:sz w:val="20"/>
-          <w:szCs w:val="20"/>
-          <w:lang w:eastAsia="en-US"/>
-        </w:rPr>
-        <w:t>usr</w:t>
-      </w:r>
-      <w:proofErr w:type="spellEnd"/>
-      <w:r>
-        <w:rPr>
-          <w:rFonts w:ascii="Lucida Console" w:hAnsi="Lucida Console"/>
-          <w:sz w:val="20"/>
-          <w:szCs w:val="20"/>
-          <w:lang w:eastAsia="en-US"/>
-        </w:rPr>
-        <w:t>/share/wordlists/rockyou.txt</w:t>
+        <w:t>/usr/share/wordlists/rockyou.txt</w:t>
       </w:r>
     </w:p>
     <w:p>
@@ -14088,21 +12381,7 @@
         <w:rPr>
           <w:lang w:eastAsia="en-US"/>
         </w:rPr>
-        <w:t xml:space="preserve">First 10 passwords from </w:t>
-      </w:r>
-      <w:proofErr w:type="spellStart"/>
-      <w:r>
-        <w:rPr>
-          <w:lang w:eastAsia="en-US"/>
-        </w:rPr>
-        <w:t>bfield.hash</w:t>
-      </w:r>
-      <w:proofErr w:type="spellEnd"/>
-      <w:r>
-        <w:rPr>
-          <w:lang w:eastAsia="en-US"/>
-        </w:rPr>
-        <w:t xml:space="preserve">: </w:t>
+        <w:t xml:space="preserve">First 10 passwords from bfield.hash: </w:t>
       </w:r>
     </w:p>
     <w:p>
@@ -17833,7 +16112,7 @@
 </file>
 
 <file path=customXml/itemProps1.xml><?xml version="1.0" encoding="utf-8"?>
-<ds:datastoreItem xmlns:ds="http://schemas.openxmlformats.org/officeDocument/2006/customXml" ds:itemID="{63B31324-4155-2446-9719-67AEEDA0E203}">
+<ds:datastoreItem xmlns:ds="http://schemas.openxmlformats.org/officeDocument/2006/customXml" ds:itemID="{1BE4C215-EB01-EA48-B8D5-5E22FA08BF49}">
   <ds:schemaRefs>
     <ds:schemaRef ds:uri="http://schemas.openxmlformats.org/officeDocument/2006/bibliography"/>
   </ds:schemaRefs>

</xml_diff>